<commit_message>
Add files via upload (02/05/2020)
</commit_message>
<xml_diff>
--- a/u3202396_MitchellPhillips_Assignment2.docx
+++ b/u3202396_MitchellPhillips_Assignment2.docx
@@ -331,7 +331,7 @@
         <w:br w:type="page"/>
       </w:r>
     </w:p>
-    <w:bookmarkStart w:id="0" w:name="_Toc38373289" w:displacedByCustomXml="next"/>
+    <w:bookmarkStart w:id="0" w:name="_Toc39326763" w:displacedByCustomXml="next"/>
     <w:sdt>
       <w:sdtPr>
         <w:rPr>
@@ -384,7 +384,7 @@
           <w:r>
             <w:fldChar w:fldCharType="separate"/>
           </w:r>
-          <w:hyperlink w:anchor="_Toc38373289" w:history="1">
+          <w:hyperlink w:anchor="_Toc39326763" w:history="1">
             <w:r>
               <w:rPr>
                 <w:rStyle w:val="Hyperlink"/>
@@ -411,7 +411,7 @@
                 <w:noProof/>
                 <w:webHidden/>
               </w:rPr>
-              <w:instrText xml:space="preserve"> PAGEREF _Toc38373289 \h </w:instrText>
+              <w:instrText xml:space="preserve"> PAGEREF _Toc39326763 \h </w:instrText>
             </w:r>
             <w:r>
               <w:rPr>
@@ -454,7 +454,7 @@
               <w:lang w:eastAsia="en-AU"/>
             </w:rPr>
           </w:pPr>
-          <w:hyperlink w:anchor="_Toc38373290" w:history="1">
+          <w:hyperlink w:anchor="_Toc39326764" w:history="1">
             <w:r>
               <w:rPr>
                 <w:rStyle w:val="Hyperlink"/>
@@ -481,7 +481,7 @@
                 <w:noProof/>
                 <w:webHidden/>
               </w:rPr>
-              <w:instrText xml:space="preserve"> PAGEREF _Toc38373290 \h </w:instrText>
+              <w:instrText xml:space="preserve"> PAGEREF _Toc39326764 \h </w:instrText>
             </w:r>
             <w:r>
               <w:rPr>
@@ -524,7 +524,7 @@
               <w:lang w:eastAsia="en-AU"/>
             </w:rPr>
           </w:pPr>
-          <w:hyperlink w:anchor="_Toc38373291" w:history="1">
+          <w:hyperlink w:anchor="_Toc39326765" w:history="1">
             <w:r>
               <w:rPr>
                 <w:rStyle w:val="Hyperlink"/>
@@ -551,7 +551,7 @@
                 <w:noProof/>
                 <w:webHidden/>
               </w:rPr>
-              <w:instrText xml:space="preserve"> PAGEREF _Toc38373291 \h </w:instrText>
+              <w:instrText xml:space="preserve"> PAGEREF _Toc39326765 \h </w:instrText>
             </w:r>
             <w:r>
               <w:rPr>
@@ -594,7 +594,7 @@
               <w:lang w:eastAsia="en-AU"/>
             </w:rPr>
           </w:pPr>
-          <w:hyperlink w:anchor="_Toc38373292" w:history="1">
+          <w:hyperlink w:anchor="_Toc39326766" w:history="1">
             <w:r>
               <w:rPr>
                 <w:rStyle w:val="Hyperlink"/>
@@ -621,7 +621,7 @@
                 <w:noProof/>
                 <w:webHidden/>
               </w:rPr>
-              <w:instrText xml:space="preserve"> PAGEREF _Toc38373292 \h </w:instrText>
+              <w:instrText xml:space="preserve"> PAGEREF _Toc39326766 \h </w:instrText>
             </w:r>
             <w:r>
               <w:rPr>
@@ -664,7 +664,7 @@
               <w:lang w:eastAsia="en-AU"/>
             </w:rPr>
           </w:pPr>
-          <w:hyperlink w:anchor="_Toc38373293" w:history="1">
+          <w:hyperlink w:anchor="_Toc39326767" w:history="1">
             <w:r>
               <w:rPr>
                 <w:rStyle w:val="Hyperlink"/>
@@ -691,7 +691,7 @@
                 <w:noProof/>
                 <w:webHidden/>
               </w:rPr>
-              <w:instrText xml:space="preserve"> PAGEREF _Toc38373293 \h </w:instrText>
+              <w:instrText xml:space="preserve"> PAGEREF _Toc39326767 \h </w:instrText>
             </w:r>
             <w:r>
               <w:rPr>
@@ -711,7 +711,7 @@
                 <w:noProof/>
                 <w:webHidden/>
               </w:rPr>
-              <w:t>5</w:t>
+              <w:t>8</w:t>
             </w:r>
             <w:r>
               <w:rPr>
@@ -734,7 +734,7 @@
               <w:lang w:eastAsia="en-AU"/>
             </w:rPr>
           </w:pPr>
-          <w:hyperlink w:anchor="_Toc38373294" w:history="1">
+          <w:hyperlink w:anchor="_Toc39326768" w:history="1">
             <w:r>
               <w:rPr>
                 <w:rStyle w:val="Hyperlink"/>
@@ -761,7 +761,7 @@
                 <w:noProof/>
                 <w:webHidden/>
               </w:rPr>
-              <w:instrText xml:space="preserve"> PAGEREF _Toc38373294 \h </w:instrText>
+              <w:instrText xml:space="preserve"> PAGEREF _Toc39326768 \h </w:instrText>
             </w:r>
             <w:r>
               <w:rPr>
@@ -781,7 +781,7 @@
                 <w:noProof/>
                 <w:webHidden/>
               </w:rPr>
-              <w:t>6</w:t>
+              <w:t>9</w:t>
             </w:r>
             <w:r>
               <w:rPr>
@@ -804,7 +804,7 @@
               <w:lang w:eastAsia="en-AU"/>
             </w:rPr>
           </w:pPr>
-          <w:hyperlink w:anchor="_Toc38373295" w:history="1">
+          <w:hyperlink w:anchor="_Toc39326769" w:history="1">
             <w:r>
               <w:rPr>
                 <w:rStyle w:val="Hyperlink"/>
@@ -831,7 +831,7 @@
                 <w:noProof/>
                 <w:webHidden/>
               </w:rPr>
-              <w:instrText xml:space="preserve"> PAGEREF _Toc38373295 \h </w:instrText>
+              <w:instrText xml:space="preserve"> PAGEREF _Toc39326769 \h </w:instrText>
             </w:r>
             <w:r>
               <w:rPr>
@@ -851,7 +851,7 @@
                 <w:noProof/>
                 <w:webHidden/>
               </w:rPr>
-              <w:t>6</w:t>
+              <w:t>9</w:t>
             </w:r>
             <w:r>
               <w:rPr>
@@ -874,7 +874,7 @@
               <w:lang w:eastAsia="en-AU"/>
             </w:rPr>
           </w:pPr>
-          <w:hyperlink w:anchor="_Toc38373296" w:history="1">
+          <w:hyperlink w:anchor="_Toc39326770" w:history="1">
             <w:r>
               <w:rPr>
                 <w:rStyle w:val="Hyperlink"/>
@@ -901,7 +901,7 @@
                 <w:noProof/>
                 <w:webHidden/>
               </w:rPr>
-              <w:instrText xml:space="preserve"> PAGEREF _Toc38373296 \h </w:instrText>
+              <w:instrText xml:space="preserve"> PAGEREF _Toc39326770 \h </w:instrText>
             </w:r>
             <w:r>
               <w:rPr>
@@ -921,7 +921,7 @@
                 <w:noProof/>
                 <w:webHidden/>
               </w:rPr>
-              <w:t>6</w:t>
+              <w:t>9</w:t>
             </w:r>
             <w:r>
               <w:rPr>
@@ -944,7 +944,7 @@
               <w:lang w:eastAsia="en-AU"/>
             </w:rPr>
           </w:pPr>
-          <w:hyperlink w:anchor="_Toc38373297" w:history="1">
+          <w:hyperlink w:anchor="_Toc39326771" w:history="1">
             <w:r>
               <w:rPr>
                 <w:rStyle w:val="Hyperlink"/>
@@ -971,7 +971,7 @@
                 <w:noProof/>
                 <w:webHidden/>
               </w:rPr>
-              <w:instrText xml:space="preserve"> PAGEREF _Toc38373297 \h </w:instrText>
+              <w:instrText xml:space="preserve"> PAGEREF _Toc39326771 \h </w:instrText>
             </w:r>
             <w:r>
               <w:rPr>
@@ -991,7 +991,7 @@
                 <w:noProof/>
                 <w:webHidden/>
               </w:rPr>
-              <w:t>6</w:t>
+              <w:t>9</w:t>
             </w:r>
             <w:r>
               <w:rPr>
@@ -1014,7 +1014,7 @@
               <w:lang w:eastAsia="en-AU"/>
             </w:rPr>
           </w:pPr>
-          <w:hyperlink w:anchor="_Toc38373298" w:history="1">
+          <w:hyperlink w:anchor="_Toc39326772" w:history="1">
             <w:r>
               <w:rPr>
                 <w:rStyle w:val="Hyperlink"/>
@@ -1041,7 +1041,7 @@
                 <w:noProof/>
                 <w:webHidden/>
               </w:rPr>
-              <w:instrText xml:space="preserve"> PAGEREF _Toc38373298 \h </w:instrText>
+              <w:instrText xml:space="preserve"> PAGEREF _Toc39326772 \h </w:instrText>
             </w:r>
             <w:r>
               <w:rPr>
@@ -1061,7 +1061,7 @@
                 <w:noProof/>
                 <w:webHidden/>
               </w:rPr>
-              <w:t>6</w:t>
+              <w:t>9</w:t>
             </w:r>
             <w:r>
               <w:rPr>
@@ -1084,7 +1084,7 @@
               <w:lang w:eastAsia="en-AU"/>
             </w:rPr>
           </w:pPr>
-          <w:hyperlink w:anchor="_Toc38373299" w:history="1">
+          <w:hyperlink w:anchor="_Toc39326773" w:history="1">
             <w:r>
               <w:rPr>
                 <w:rStyle w:val="Hyperlink"/>
@@ -1111,7 +1111,7 @@
                 <w:noProof/>
                 <w:webHidden/>
               </w:rPr>
-              <w:instrText xml:space="preserve"> PAGEREF _Toc38373299 \h </w:instrText>
+              <w:instrText xml:space="preserve"> PAGEREF _Toc39326773 \h </w:instrText>
             </w:r>
             <w:r>
               <w:rPr>
@@ -1131,7 +1131,7 @@
                 <w:noProof/>
                 <w:webHidden/>
               </w:rPr>
-              <w:t>6</w:t>
+              <w:t>9</w:t>
             </w:r>
             <w:r>
               <w:rPr>
@@ -1154,7 +1154,7 @@
               <w:lang w:eastAsia="en-AU"/>
             </w:rPr>
           </w:pPr>
-          <w:hyperlink w:anchor="_Toc38373300" w:history="1">
+          <w:hyperlink w:anchor="_Toc39326774" w:history="1">
             <w:r>
               <w:rPr>
                 <w:rStyle w:val="Hyperlink"/>
@@ -1181,7 +1181,7 @@
                 <w:noProof/>
                 <w:webHidden/>
               </w:rPr>
-              <w:instrText xml:space="preserve"> PAGEREF _Toc38373300 \h </w:instrText>
+              <w:instrText xml:space="preserve"> PAGEREF _Toc39326774 \h </w:instrText>
             </w:r>
             <w:r>
               <w:rPr>
@@ -1201,7 +1201,7 @@
                 <w:noProof/>
                 <w:webHidden/>
               </w:rPr>
-              <w:t>7</w:t>
+              <w:t>10</w:t>
             </w:r>
             <w:r>
               <w:rPr>
@@ -1224,7 +1224,7 @@
               <w:lang w:eastAsia="en-AU"/>
             </w:rPr>
           </w:pPr>
-          <w:hyperlink w:anchor="_Toc38373301" w:history="1">
+          <w:hyperlink w:anchor="_Toc39326775" w:history="1">
             <w:r>
               <w:rPr>
                 <w:rStyle w:val="Hyperlink"/>
@@ -1251,7 +1251,7 @@
                 <w:noProof/>
                 <w:webHidden/>
               </w:rPr>
-              <w:instrText xml:space="preserve"> PAGEREF _Toc38373301 \h </w:instrText>
+              <w:instrText xml:space="preserve"> PAGEREF _Toc39326775 \h </w:instrText>
             </w:r>
             <w:r>
               <w:rPr>
@@ -1271,7 +1271,7 @@
                 <w:noProof/>
                 <w:webHidden/>
               </w:rPr>
-              <w:t>7</w:t>
+              <w:t>10</w:t>
             </w:r>
             <w:r>
               <w:rPr>
@@ -1294,7 +1294,7 @@
               <w:lang w:eastAsia="en-AU"/>
             </w:rPr>
           </w:pPr>
-          <w:hyperlink w:anchor="_Toc38373302" w:history="1">
+          <w:hyperlink w:anchor="_Toc39326776" w:history="1">
             <w:r>
               <w:rPr>
                 <w:rStyle w:val="Hyperlink"/>
@@ -1321,7 +1321,7 @@
                 <w:noProof/>
                 <w:webHidden/>
               </w:rPr>
-              <w:instrText xml:space="preserve"> PAGEREF _Toc38373302 \h </w:instrText>
+              <w:instrText xml:space="preserve"> PAGEREF _Toc39326776 \h </w:instrText>
             </w:r>
             <w:r>
               <w:rPr>
@@ -1341,7 +1341,7 @@
                 <w:noProof/>
                 <w:webHidden/>
               </w:rPr>
-              <w:t>8</w:t>
+              <w:t>11</w:t>
             </w:r>
             <w:r>
               <w:rPr>
@@ -1364,7 +1364,7 @@
               <w:lang w:eastAsia="en-AU"/>
             </w:rPr>
           </w:pPr>
-          <w:hyperlink w:anchor="_Toc38373303" w:history="1">
+          <w:hyperlink w:anchor="_Toc39326777" w:history="1">
             <w:r>
               <w:rPr>
                 <w:rStyle w:val="Hyperlink"/>
@@ -1391,7 +1391,7 @@
                 <w:noProof/>
                 <w:webHidden/>
               </w:rPr>
-              <w:instrText xml:space="preserve"> PAGEREF _Toc38373303 \h </w:instrText>
+              <w:instrText xml:space="preserve"> PAGEREF _Toc39326777 \h </w:instrText>
             </w:r>
             <w:r>
               <w:rPr>
@@ -1411,7 +1411,7 @@
                 <w:noProof/>
                 <w:webHidden/>
               </w:rPr>
-              <w:t>8</w:t>
+              <w:t>11</w:t>
             </w:r>
             <w:r>
               <w:rPr>
@@ -1434,7 +1434,7 @@
               <w:lang w:eastAsia="en-AU"/>
             </w:rPr>
           </w:pPr>
-          <w:hyperlink w:anchor="_Toc38373304" w:history="1">
+          <w:hyperlink w:anchor="_Toc39326778" w:history="1">
             <w:r>
               <w:rPr>
                 <w:rStyle w:val="Hyperlink"/>
@@ -1461,7 +1461,7 @@
                 <w:noProof/>
                 <w:webHidden/>
               </w:rPr>
-              <w:instrText xml:space="preserve"> PAGEREF _Toc38373304 \h </w:instrText>
+              <w:instrText xml:space="preserve"> PAGEREF _Toc39326778 \h </w:instrText>
             </w:r>
             <w:r>
               <w:rPr>
@@ -1481,7 +1481,7 @@
                 <w:noProof/>
                 <w:webHidden/>
               </w:rPr>
-              <w:t>8</w:t>
+              <w:t>11</w:t>
             </w:r>
             <w:r>
               <w:rPr>
@@ -1504,7 +1504,7 @@
               <w:lang w:eastAsia="en-AU"/>
             </w:rPr>
           </w:pPr>
-          <w:hyperlink w:anchor="_Toc38373305" w:history="1">
+          <w:hyperlink w:anchor="_Toc39326779" w:history="1">
             <w:r>
               <w:rPr>
                 <w:rStyle w:val="Hyperlink"/>
@@ -1531,7 +1531,7 @@
                 <w:noProof/>
                 <w:webHidden/>
               </w:rPr>
-              <w:instrText xml:space="preserve"> PAGEREF _Toc38373305 \h </w:instrText>
+              <w:instrText xml:space="preserve"> PAGEREF _Toc39326779 \h </w:instrText>
             </w:r>
             <w:r>
               <w:rPr>
@@ -1551,7 +1551,7 @@
                 <w:noProof/>
                 <w:webHidden/>
               </w:rPr>
-              <w:t>8</w:t>
+              <w:t>11</w:t>
             </w:r>
             <w:r>
               <w:rPr>
@@ -1574,7 +1574,7 @@
               <w:lang w:eastAsia="en-AU"/>
             </w:rPr>
           </w:pPr>
-          <w:hyperlink w:anchor="_Toc38373306" w:history="1">
+          <w:hyperlink w:anchor="_Toc39326780" w:history="1">
             <w:r>
               <w:rPr>
                 <w:rStyle w:val="Hyperlink"/>
@@ -1601,7 +1601,7 @@
                 <w:noProof/>
                 <w:webHidden/>
               </w:rPr>
-              <w:instrText xml:space="preserve"> PAGEREF _Toc38373306 \h </w:instrText>
+              <w:instrText xml:space="preserve"> PAGEREF _Toc39326780 \h </w:instrText>
             </w:r>
             <w:r>
               <w:rPr>
@@ -1621,7 +1621,7 @@
                 <w:noProof/>
                 <w:webHidden/>
               </w:rPr>
-              <w:t>9</w:t>
+              <w:t>12</w:t>
             </w:r>
             <w:r>
               <w:rPr>
@@ -1653,7 +1653,7 @@
       <w:pPr>
         <w:pStyle w:val="Heading1"/>
       </w:pPr>
-      <w:bookmarkStart w:id="1" w:name="_Toc38373290"/>
+      <w:bookmarkStart w:id="1" w:name="_Toc39326764"/>
       <w:r>
         <w:lastRenderedPageBreak/>
         <w:t>Table of Figures and Tables</w:t>
@@ -1681,7 +1681,7 @@
       <w:r>
         <w:fldChar w:fldCharType="separate"/>
       </w:r>
-      <w:hyperlink w:anchor="_Toc38373307" w:history="1">
+      <w:hyperlink w:anchor="_Toc39334008" w:history="1">
         <w:r>
           <w:rPr>
             <w:rStyle w:val="Hyperlink"/>
@@ -1708,7 +1708,7 @@
             <w:noProof/>
             <w:webHidden/>
           </w:rPr>
-          <w:instrText xml:space="preserve"> PAGEREF _Toc38373307 \h </w:instrText>
+          <w:instrText xml:space="preserve"> PAGEREF _Toc39334008 \h </w:instrText>
         </w:r>
         <w:r>
           <w:rPr>
@@ -1728,7 +1728,77 @@
             <w:noProof/>
             <w:webHidden/>
           </w:rPr>
-          <w:t>4</w:t>
+          <w:t>7</w:t>
+        </w:r>
+        <w:r>
+          <w:rPr>
+            <w:noProof/>
+            <w:webHidden/>
+          </w:rPr>
+          <w:fldChar w:fldCharType="end"/>
+        </w:r>
+      </w:hyperlink>
+    </w:p>
+    <w:p>
+      <w:pPr>
+        <w:pStyle w:val="TableofFigures"/>
+        <w:tabs>
+          <w:tab w:val="right" w:leader="dot" w:pos="9016"/>
+        </w:tabs>
+        <w:rPr>
+          <w:rFonts w:eastAsiaTheme="minorEastAsia"/>
+          <w:noProof/>
+          <w:lang w:eastAsia="en-AU"/>
+        </w:rPr>
+      </w:pPr>
+      <w:hyperlink w:anchor="_Toc39334009" w:history="1">
+        <w:r>
+          <w:rPr>
+            <w:rStyle w:val="Hyperlink"/>
+            <w:noProof/>
+          </w:rPr>
+          <w:t>Figure 2: Inheritance System</w:t>
+        </w:r>
+        <w:r>
+          <w:rPr>
+            <w:noProof/>
+            <w:webHidden/>
+          </w:rPr>
+          <w:tab/>
+        </w:r>
+        <w:r>
+          <w:rPr>
+            <w:noProof/>
+            <w:webHidden/>
+          </w:rPr>
+          <w:fldChar w:fldCharType="begin"/>
+        </w:r>
+        <w:r>
+          <w:rPr>
+            <w:noProof/>
+            <w:webHidden/>
+          </w:rPr>
+          <w:instrText xml:space="preserve"> PAGEREF _Toc39334009 \h </w:instrText>
+        </w:r>
+        <w:r>
+          <w:rPr>
+            <w:noProof/>
+            <w:webHidden/>
+          </w:rPr>
+        </w:r>
+        <w:r>
+          <w:rPr>
+            <w:noProof/>
+            <w:webHidden/>
+          </w:rPr>
+          <w:fldChar w:fldCharType="separate"/>
+        </w:r>
+        <w:r>
+          <w:rPr>
+            <w:noProof/>
+            <w:webHidden/>
+          </w:rPr>
+          <w:t>9</w:t>
         </w:r>
         <w:r>
           <w:rPr>
@@ -1753,7 +1823,7 @@
       <w:pPr>
         <w:pStyle w:val="Heading1"/>
       </w:pPr>
-      <w:bookmarkStart w:id="2" w:name="_Toc38373291"/>
+      <w:bookmarkStart w:id="2" w:name="_Toc39326765"/>
       <w:r>
         <w:lastRenderedPageBreak/>
         <w:t>Game Analysis</w:t>
@@ -1765,7 +1835,7 @@
       <w:pPr>
         <w:pStyle w:val="Heading2"/>
       </w:pPr>
-      <w:bookmarkStart w:id="3" w:name="_Toc38373292"/>
+      <w:bookmarkStart w:id="3" w:name="_Toc39326766"/>
       <w:r>
         <w:t>Prototype Game Requirements</w:t>
       </w:r>
@@ -3982,6 +4052,12 @@
                 <w:color w:val="auto"/>
               </w:rPr>
             </w:pPr>
+            <w:r>
+              <w:rPr>
+                <w:color w:val="auto"/>
+              </w:rPr>
+              <w:t>6</w:t>
+            </w:r>
           </w:p>
         </w:tc>
         <w:tc>
@@ -3995,6 +4071,34 @@
                 <w:color w:val="auto"/>
               </w:rPr>
             </w:pPr>
+            <w:r>
+              <w:rPr>
+                <w:color w:val="auto"/>
+              </w:rPr>
+              <w:t>I expect that the game I am playing has a way to track what state the game is in.</w:t>
+            </w:r>
+          </w:p>
+          <w:p>
+            <w:pPr>
+              <w:cnfStyle w:val="000000100000" w:firstRow="0" w:lastRow="0" w:firstColumn="0" w:lastColumn="0" w:oddVBand="0" w:evenVBand="0" w:oddHBand="1" w:evenHBand="0" w:firstRowFirstColumn="0" w:firstRowLastColumn="0" w:lastRowFirstColumn="0" w:lastRowLastColumn="0"/>
+              <w:rPr>
+                <w:color w:val="auto"/>
+              </w:rPr>
+            </w:pPr>
+          </w:p>
+          <w:p>
+            <w:pPr>
+              <w:cnfStyle w:val="000000100000" w:firstRow="0" w:lastRow="0" w:firstColumn="0" w:lastColumn="0" w:oddVBand="0" w:evenVBand="0" w:oddHBand="1" w:evenHBand="0" w:firstRowFirstColumn="0" w:firstRowLastColumn="0" w:lastRowFirstColumn="0" w:lastRowLastColumn="0"/>
+              <w:rPr>
+                <w:color w:val="auto"/>
+              </w:rPr>
+            </w:pPr>
+            <w:r>
+              <w:rPr>
+                <w:color w:val="auto"/>
+              </w:rPr>
+              <w:t>Initialization, Game, End Good, End Bad.</w:t>
+            </w:r>
           </w:p>
         </w:tc>
         <w:tc>
@@ -4008,6 +4112,129 @@
                 <w:color w:val="auto"/>
               </w:rPr>
             </w:pPr>
+            <w:r>
+              <w:rPr>
+                <w:color w:val="auto"/>
+              </w:rPr>
+              <w:t>Create an empty game object.</w:t>
+            </w:r>
+          </w:p>
+          <w:p>
+            <w:pPr>
+              <w:cnfStyle w:val="000000100000" w:firstRow="0" w:lastRow="0" w:firstColumn="0" w:lastColumn="0" w:oddVBand="0" w:evenVBand="0" w:oddHBand="1" w:evenHBand="0" w:firstRowFirstColumn="0" w:firstRowLastColumn="0" w:lastRowFirstColumn="0" w:lastRowLastColumn="0"/>
+              <w:rPr>
+                <w:color w:val="auto"/>
+              </w:rPr>
+            </w:pPr>
+          </w:p>
+          <w:p>
+            <w:pPr>
+              <w:cnfStyle w:val="000000100000" w:firstRow="0" w:lastRow="0" w:firstColumn="0" w:lastColumn="0" w:oddVBand="0" w:evenVBand="0" w:oddHBand="1" w:evenHBand="0" w:firstRowFirstColumn="0" w:firstRowLastColumn="0" w:lastRowFirstColumn="0" w:lastRowLastColumn="0"/>
+              <w:rPr>
+                <w:color w:val="auto"/>
+              </w:rPr>
+            </w:pPr>
+            <w:r>
+              <w:rPr>
+                <w:color w:val="auto"/>
+              </w:rPr>
+              <w:t xml:space="preserve">Rename to </w:t>
+            </w:r>
+            <w:proofErr w:type="spellStart"/>
+            <w:r>
+              <w:rPr>
+                <w:color w:val="auto"/>
+              </w:rPr>
+              <w:t>GameManager</w:t>
+            </w:r>
+            <w:proofErr w:type="spellEnd"/>
+          </w:p>
+          <w:p>
+            <w:pPr>
+              <w:cnfStyle w:val="000000100000" w:firstRow="0" w:lastRow="0" w:firstColumn="0" w:lastColumn="0" w:oddVBand="0" w:evenVBand="0" w:oddHBand="1" w:evenHBand="0" w:firstRowFirstColumn="0" w:firstRowLastColumn="0" w:lastRowFirstColumn="0" w:lastRowLastColumn="0"/>
+              <w:rPr>
+                <w:color w:val="auto"/>
+              </w:rPr>
+            </w:pPr>
+          </w:p>
+          <w:p>
+            <w:pPr>
+              <w:cnfStyle w:val="000000100000" w:firstRow="0" w:lastRow="0" w:firstColumn="0" w:lastColumn="0" w:oddVBand="0" w:evenVBand="0" w:oddHBand="1" w:evenHBand="0" w:firstRowFirstColumn="0" w:firstRowLastColumn="0" w:lastRowFirstColumn="0" w:lastRowLastColumn="0"/>
+              <w:rPr>
+                <w:color w:val="auto"/>
+              </w:rPr>
+            </w:pPr>
+            <w:r>
+              <w:rPr>
+                <w:color w:val="auto"/>
+              </w:rPr>
+              <w:t xml:space="preserve">Create a script called </w:t>
+            </w:r>
+            <w:proofErr w:type="spellStart"/>
+            <w:r>
+              <w:rPr>
+                <w:color w:val="auto"/>
+              </w:rPr>
+              <w:t>GameManager</w:t>
+            </w:r>
+            <w:proofErr w:type="spellEnd"/>
+            <w:r>
+              <w:rPr>
+                <w:color w:val="auto"/>
+              </w:rPr>
+              <w:t>.</w:t>
+            </w:r>
+          </w:p>
+          <w:p>
+            <w:pPr>
+              <w:cnfStyle w:val="000000100000" w:firstRow="0" w:lastRow="0" w:firstColumn="0" w:lastColumn="0" w:oddVBand="0" w:evenVBand="0" w:oddHBand="1" w:evenHBand="0" w:firstRowFirstColumn="0" w:firstRowLastColumn="0" w:lastRowFirstColumn="0" w:lastRowLastColumn="0"/>
+              <w:rPr>
+                <w:color w:val="auto"/>
+              </w:rPr>
+            </w:pPr>
+          </w:p>
+          <w:p>
+            <w:pPr>
+              <w:cnfStyle w:val="000000100000" w:firstRow="0" w:lastRow="0" w:firstColumn="0" w:lastColumn="0" w:oddVBand="0" w:evenVBand="0" w:oddHBand="1" w:evenHBand="0" w:firstRowFirstColumn="0" w:firstRowLastColumn="0" w:lastRowFirstColumn="0" w:lastRowLastColumn="0"/>
+              <w:rPr>
+                <w:color w:val="auto"/>
+              </w:rPr>
+            </w:pPr>
+            <w:r>
+              <w:rPr>
+                <w:color w:val="auto"/>
+              </w:rPr>
+              <w:t xml:space="preserve">This script will keep track of the game state, spawning the </w:t>
+            </w:r>
+            <w:r>
+              <w:rPr>
+                <w:color w:val="auto"/>
+              </w:rPr>
+              <w:lastRenderedPageBreak/>
+              <w:t>player, ending the level, and any scoring for the game.</w:t>
+            </w:r>
+          </w:p>
+          <w:p>
+            <w:pPr>
+              <w:cnfStyle w:val="000000100000" w:firstRow="0" w:lastRow="0" w:firstColumn="0" w:lastColumn="0" w:oddVBand="0" w:evenVBand="0" w:oddHBand="1" w:evenHBand="0" w:firstRowFirstColumn="0" w:firstRowLastColumn="0" w:lastRowFirstColumn="0" w:lastRowLastColumn="0"/>
+              <w:rPr>
+                <w:color w:val="auto"/>
+              </w:rPr>
+            </w:pPr>
+          </w:p>
+          <w:p>
+            <w:pPr>
+              <w:cnfStyle w:val="000000100000" w:firstRow="0" w:lastRow="0" w:firstColumn="0" w:lastColumn="0" w:oddVBand="0" w:evenVBand="0" w:oddHBand="1" w:evenHBand="0" w:firstRowFirstColumn="0" w:firstRowLastColumn="0" w:lastRowFirstColumn="0" w:lastRowLastColumn="0"/>
+              <w:rPr>
+                <w:color w:val="auto"/>
+              </w:rPr>
+            </w:pPr>
+            <w:r>
+              <w:rPr>
+                <w:color w:val="auto"/>
+              </w:rPr>
+              <w:t>Spawn the player in the first zone created.</w:t>
+            </w:r>
           </w:p>
         </w:tc>
         <w:tc>
@@ -4021,6 +4248,13 @@
                 <w:color w:val="auto"/>
               </w:rPr>
             </w:pPr>
+            <w:r>
+              <w:rPr>
+                <w:color w:val="auto"/>
+              </w:rPr>
+              <w:lastRenderedPageBreak/>
+              <w:t>4 Hours</w:t>
+            </w:r>
           </w:p>
         </w:tc>
         <w:tc>
@@ -4030,6 +4264,85 @@
           <w:p>
             <w:pPr>
               <w:cnfStyle w:val="000000100000" w:firstRow="0" w:lastRow="0" w:firstColumn="0" w:lastColumn="0" w:oddVBand="0" w:evenVBand="0" w:oddHBand="1" w:evenHBand="0" w:firstRowFirstColumn="0" w:firstRowLastColumn="0" w:lastRowFirstColumn="0" w:lastRowLastColumn="0"/>
+              <w:rPr>
+                <w:color w:val="auto"/>
+              </w:rPr>
+            </w:pPr>
+            <w:r>
+              <w:rPr>
+                <w:color w:val="auto"/>
+              </w:rPr>
+              <w:t>1</w:t>
+            </w:r>
+          </w:p>
+        </w:tc>
+      </w:tr>
+      <w:tr>
+        <w:tc>
+          <w:tcPr>
+            <w:cnfStyle w:val="001000000000" w:firstRow="0" w:lastRow="0" w:firstColumn="1" w:lastColumn="0" w:oddVBand="0" w:evenVBand="0" w:oddHBand="0" w:evenHBand="0" w:firstRowFirstColumn="0" w:firstRowLastColumn="0" w:lastRowFirstColumn="0" w:lastRowLastColumn="0"/>
+            <w:tcW w:w="550" w:type="dxa"/>
+          </w:tcPr>
+          <w:p>
+            <w:pPr>
+              <w:rPr>
+                <w:color w:val="auto"/>
+              </w:rPr>
+            </w:pPr>
+            <w:r>
+              <w:rPr>
+                <w:color w:val="auto"/>
+              </w:rPr>
+              <w:t>7</w:t>
+            </w:r>
+          </w:p>
+        </w:tc>
+        <w:tc>
+          <w:tcPr>
+            <w:tcW w:w="1997" w:type="dxa"/>
+          </w:tcPr>
+          <w:p>
+            <w:pPr>
+              <w:cnfStyle w:val="000000000000" w:firstRow="0" w:lastRow="0" w:firstColumn="0" w:lastColumn="0" w:oddVBand="0" w:evenVBand="0" w:oddHBand="0" w:evenHBand="0" w:firstRowFirstColumn="0" w:firstRowLastColumn="0" w:lastRowFirstColumn="0" w:lastRowLastColumn="0"/>
+              <w:rPr>
+                <w:color w:val="auto"/>
+              </w:rPr>
+            </w:pPr>
+          </w:p>
+        </w:tc>
+        <w:tc>
+          <w:tcPr>
+            <w:tcW w:w="3118" w:type="dxa"/>
+          </w:tcPr>
+          <w:p>
+            <w:pPr>
+              <w:cnfStyle w:val="000000000000" w:firstRow="0" w:lastRow="0" w:firstColumn="0" w:lastColumn="0" w:oddVBand="0" w:evenVBand="0" w:oddHBand="0" w:evenHBand="0" w:firstRowFirstColumn="0" w:firstRowLastColumn="0" w:lastRowFirstColumn="0" w:lastRowLastColumn="0"/>
+              <w:rPr>
+                <w:color w:val="auto"/>
+              </w:rPr>
+            </w:pPr>
+          </w:p>
+        </w:tc>
+        <w:tc>
+          <w:tcPr>
+            <w:tcW w:w="1349" w:type="dxa"/>
+          </w:tcPr>
+          <w:p>
+            <w:pPr>
+              <w:cnfStyle w:val="000000000000" w:firstRow="0" w:lastRow="0" w:firstColumn="0" w:lastColumn="0" w:oddVBand="0" w:evenVBand="0" w:oddHBand="0" w:evenHBand="0" w:firstRowFirstColumn="0" w:firstRowLastColumn="0" w:lastRowFirstColumn="0" w:lastRowLastColumn="0"/>
+              <w:rPr>
+                <w:color w:val="auto"/>
+              </w:rPr>
+            </w:pPr>
+          </w:p>
+        </w:tc>
+        <w:tc>
+          <w:tcPr>
+            <w:tcW w:w="2002" w:type="dxa"/>
+          </w:tcPr>
+          <w:p>
+            <w:pPr>
+              <w:cnfStyle w:val="000000000000" w:firstRow="0" w:lastRow="0" w:firstColumn="0" w:lastColumn="0" w:oddVBand="0" w:evenVBand="0" w:oddHBand="0" w:evenHBand="0" w:firstRowFirstColumn="0" w:firstRowLastColumn="0" w:lastRowFirstColumn="0" w:lastRowLastColumn="0"/>
               <w:rPr>
                 <w:color w:val="auto"/>
               </w:rPr>
@@ -4042,7 +4355,7 @@
       <w:pPr>
         <w:pStyle w:val="CaptionFigure"/>
       </w:pPr>
-      <w:bookmarkStart w:id="4" w:name="_Toc38373307"/>
+      <w:bookmarkStart w:id="4" w:name="_Toc39334008"/>
       <w:r>
         <w:t>Figure 1: Priority Backlog List</w:t>
       </w:r>
@@ -4057,7 +4370,7 @@
       <w:pPr>
         <w:pStyle w:val="Heading1"/>
       </w:pPr>
-      <w:bookmarkStart w:id="5" w:name="_Toc38373293"/>
+      <w:bookmarkStart w:id="5" w:name="_Toc39326767"/>
       <w:r>
         <w:lastRenderedPageBreak/>
         <w:t>Use Case Diagrams</w:t>
@@ -4074,7 +4387,7 @@
       <w:pPr>
         <w:pStyle w:val="Heading1"/>
       </w:pPr>
-      <w:bookmarkStart w:id="6" w:name="_Toc38373294"/>
+      <w:bookmarkStart w:id="6" w:name="_Toc39326768"/>
       <w:r>
         <w:lastRenderedPageBreak/>
         <w:t>Game Design</w:t>
@@ -4145,33 +4458,98 @@
       <w:pPr>
         <w:pStyle w:val="Heading2"/>
       </w:pPr>
-      <w:bookmarkStart w:id="7" w:name="_Toc38373295"/>
+      <w:bookmarkStart w:id="7" w:name="_Toc39326769"/>
+      <w:r>
+        <w:rPr>
+          <w:noProof/>
+        </w:rPr>
+        <w:drawing>
+          <wp:anchor distT="0" distB="0" distL="114300" distR="114300" simplePos="0" relativeHeight="251658240" behindDoc="0" locked="0" layoutInCell="1" allowOverlap="1" wp14:anchorId="66857EAA" wp14:editId="5E6321F2">
+            <wp:simplePos x="0" y="0"/>
+            <wp:positionH relativeFrom="margin">
+              <wp:align>left</wp:align>
+            </wp:positionH>
+            <wp:positionV relativeFrom="paragraph">
+              <wp:posOffset>316865</wp:posOffset>
+            </wp:positionV>
+            <wp:extent cx="5731510" cy="4586605"/>
+            <wp:effectExtent l="76200" t="76200" r="135890" b="137795"/>
+            <wp:wrapTopAndBottom/>
+            <wp:docPr id="1" name="Picture 1" descr="A close up of a piece of paper&#10;&#10;Description automatically generated"/>
+            <wp:cNvGraphicFramePr>
+              <a:graphicFrameLocks xmlns:a="http://schemas.openxmlformats.org/drawingml/2006/main" noChangeAspect="1"/>
+            </wp:cNvGraphicFramePr>
+            <a:graphic xmlns:a="http://schemas.openxmlformats.org/drawingml/2006/main">
+              <a:graphicData uri="http://schemas.openxmlformats.org/drawingml/2006/picture">
+                <pic:pic xmlns:pic="http://schemas.openxmlformats.org/drawingml/2006/picture">
+                  <pic:nvPicPr>
+                    <pic:cNvPr id="1" name="ProgrammingAssessmentArchitecturalDesign.jpg"/>
+                    <pic:cNvPicPr/>
+                  </pic:nvPicPr>
+                  <pic:blipFill>
+                    <a:blip r:embed="rId9">
+                      <a:extLst>
+                        <a:ext uri="{28A0092B-C50C-407E-A947-70E740481C1C}">
+                          <a14:useLocalDpi xmlns:a14="http://schemas.microsoft.com/office/drawing/2010/main" val="0"/>
+                        </a:ext>
+                      </a:extLst>
+                    </a:blip>
+                    <a:stretch>
+                      <a:fillRect/>
+                    </a:stretch>
+                  </pic:blipFill>
+                  <pic:spPr>
+                    <a:xfrm>
+                      <a:off x="0" y="0"/>
+                      <a:ext cx="5731510" cy="4586605"/>
+                    </a:xfrm>
+                    <a:prstGeom prst="rect">
+                      <a:avLst/>
+                    </a:prstGeom>
+                    <a:ln w="38100" cap="sq">
+                      <a:solidFill>
+                        <a:srgbClr val="000000"/>
+                      </a:solidFill>
+                      <a:prstDash val="solid"/>
+                      <a:miter lim="800000"/>
+                    </a:ln>
+                    <a:effectLst>
+                      <a:outerShdw blurRad="50800" dist="38100" dir="2700000" algn="tl" rotWithShape="0">
+                        <a:srgbClr val="000000">
+                          <a:alpha val="43000"/>
+                        </a:srgbClr>
+                      </a:outerShdw>
+                    </a:effectLst>
+                  </pic:spPr>
+                </pic:pic>
+              </a:graphicData>
+            </a:graphic>
+          </wp:anchor>
+        </w:drawing>
+      </w:r>
       <w:r>
         <w:t>Architectural Design</w:t>
       </w:r>
       <w:bookmarkEnd w:id="7"/>
     </w:p>
-    <w:p/>
+    <w:p>
+      <w:pPr>
+        <w:pStyle w:val="CaptionFigure"/>
+      </w:pPr>
+      <w:bookmarkStart w:id="8" w:name="_Toc39334009"/>
+      <w:r>
+        <w:t>Figure 2: Inheritance System</w:t>
+      </w:r>
+      <w:bookmarkEnd w:id="8"/>
+    </w:p>
     <w:p/>
     <w:p>
       <w:pPr>
         <w:pStyle w:val="Heading2"/>
       </w:pPr>
-      <w:bookmarkStart w:id="8" w:name="_Toc38373296"/>
+      <w:bookmarkStart w:id="9" w:name="_Toc39326770"/>
       <w:r>
         <w:t>Design Document</w:t>
-      </w:r>
-      <w:bookmarkEnd w:id="8"/>
-    </w:p>
-    <w:p/>
-    <w:p/>
-    <w:p>
-      <w:pPr>
-        <w:pStyle w:val="Heading2"/>
-      </w:pPr>
-      <w:bookmarkStart w:id="9" w:name="_Toc38373297"/>
-      <w:r>
-        <w:t>Data Structure Design</w:t>
       </w:r>
       <w:bookmarkEnd w:id="9"/>
     </w:p>
@@ -4181,9 +4559,9 @@
       <w:pPr>
         <w:pStyle w:val="Heading2"/>
       </w:pPr>
-      <w:bookmarkStart w:id="10" w:name="_Toc38373298"/>
+      <w:bookmarkStart w:id="10" w:name="_Toc39326771"/>
       <w:r>
-        <w:t>Entity-Relationship Diagrams</w:t>
+        <w:t>Data Structure Design</w:t>
       </w:r>
       <w:bookmarkEnd w:id="10"/>
     </w:p>
@@ -4193,11 +4571,23 @@
       <w:pPr>
         <w:pStyle w:val="Heading2"/>
       </w:pPr>
-      <w:bookmarkStart w:id="11" w:name="_Toc38373299"/>
+      <w:bookmarkStart w:id="11" w:name="_Toc39326772"/>
+      <w:r>
+        <w:t>Entity-Relationship Diagrams</w:t>
+      </w:r>
+      <w:bookmarkEnd w:id="11"/>
+    </w:p>
+    <w:p/>
+    <w:p/>
+    <w:p>
+      <w:pPr>
+        <w:pStyle w:val="Heading2"/>
+      </w:pPr>
+      <w:bookmarkStart w:id="12" w:name="_Toc39326773"/>
       <w:r>
         <w:t>Algorithm Design (Pseudocode)</w:t>
       </w:r>
-      <w:bookmarkEnd w:id="11"/>
+      <w:bookmarkEnd w:id="12"/>
     </w:p>
     <w:p/>
     <w:p/>
@@ -4218,23 +4608,23 @@
       <w:pPr>
         <w:pStyle w:val="Heading1"/>
       </w:pPr>
-      <w:bookmarkStart w:id="12" w:name="_Toc38373300"/>
+      <w:bookmarkStart w:id="13" w:name="_Toc39326774"/>
       <w:r>
         <w:lastRenderedPageBreak/>
         <w:t>Game Implementation</w:t>
       </w:r>
-      <w:bookmarkEnd w:id="12"/>
+      <w:bookmarkEnd w:id="13"/>
     </w:p>
     <w:p/>
     <w:p>
       <w:pPr>
         <w:pStyle w:val="Heading2"/>
       </w:pPr>
-      <w:bookmarkStart w:id="13" w:name="_Toc38373301"/>
+      <w:bookmarkStart w:id="14" w:name="_Toc39326775"/>
       <w:r>
         <w:t>Code with Comments</w:t>
       </w:r>
-      <w:bookmarkEnd w:id="13"/>
+      <w:bookmarkEnd w:id="14"/>
     </w:p>
     <w:p/>
     <w:p/>
@@ -4247,23 +4637,23 @@
       <w:pPr>
         <w:pStyle w:val="Heading1"/>
       </w:pPr>
-      <w:bookmarkStart w:id="14" w:name="_Toc38373302"/>
+      <w:bookmarkStart w:id="15" w:name="_Toc39326776"/>
       <w:r>
         <w:lastRenderedPageBreak/>
         <w:t>Testing and Verification</w:t>
       </w:r>
-      <w:bookmarkEnd w:id="14"/>
+      <w:bookmarkEnd w:id="15"/>
     </w:p>
     <w:p/>
     <w:p>
       <w:pPr>
         <w:pStyle w:val="Heading2"/>
       </w:pPr>
-      <w:bookmarkStart w:id="15" w:name="_Toc38373303"/>
+      <w:bookmarkStart w:id="16" w:name="_Toc39326777"/>
       <w:r>
         <w:t>Test Plan</w:t>
       </w:r>
-      <w:bookmarkEnd w:id="15"/>
+      <w:bookmarkEnd w:id="16"/>
     </w:p>
     <w:p/>
     <w:p/>
@@ -4271,11 +4661,11 @@
       <w:pPr>
         <w:pStyle w:val="Heading2"/>
       </w:pPr>
-      <w:bookmarkStart w:id="16" w:name="_Toc38373304"/>
+      <w:bookmarkStart w:id="17" w:name="_Toc39326778"/>
       <w:r>
         <w:t>Error Report</w:t>
       </w:r>
-      <w:bookmarkEnd w:id="16"/>
+      <w:bookmarkEnd w:id="17"/>
     </w:p>
     <w:p>
       <w:pPr>
@@ -4330,11 +4720,11 @@
       <w:pPr>
         <w:pStyle w:val="Heading2"/>
       </w:pPr>
-      <w:bookmarkStart w:id="17" w:name="_Toc38373305"/>
+      <w:bookmarkStart w:id="18" w:name="_Toc39326779"/>
       <w:r>
         <w:t>Improvement Report</w:t>
       </w:r>
-      <w:bookmarkEnd w:id="17"/>
+      <w:bookmarkEnd w:id="18"/>
     </w:p>
     <w:p/>
     <w:p/>
@@ -4347,17 +4737,17 @@
       <w:pPr>
         <w:pStyle w:val="Heading1"/>
       </w:pPr>
-      <w:bookmarkStart w:id="18" w:name="_Toc38373306"/>
+      <w:bookmarkStart w:id="19" w:name="_Toc39326780"/>
       <w:r>
         <w:lastRenderedPageBreak/>
         <w:t>Bibliography</w:t>
       </w:r>
-      <w:bookmarkEnd w:id="18"/>
+      <w:bookmarkEnd w:id="19"/>
     </w:p>
     <w:p/>
     <w:sectPr>
-      <w:footerReference w:type="default" r:id="rId9"/>
-      <w:headerReference w:type="first" r:id="rId10"/>
+      <w:footerReference w:type="default" r:id="rId10"/>
+      <w:headerReference w:type="first" r:id="rId11"/>
       <w:pgSz w:w="11906" w:h="16838"/>
       <w:pgMar w:top="1440" w:right="1440" w:bottom="1440" w:left="1440" w:header="708" w:footer="708" w:gutter="0"/>
       <w:pgNumType w:start="0"/>
@@ -5995,9 +6385,11 @@
   <w:rsids>
     <w:rsidRoot w:val="003641F2"/>
     <w:rsid w:val="001722CB"/>
+    <w:rsid w:val="002A747F"/>
     <w:rsid w:val="003641F2"/>
     <w:rsid w:val="00C6528E"/>
     <w:rsid w:val="00DB39D4"/>
+    <w:rsid w:val="00ED3F20"/>
     <w:rsid w:val="00F37BA0"/>
   </w:rsids>
   <m:mathPr>
@@ -6766,7 +7158,7 @@
 </file>
 
 <file path=customXml/itemProps2.xml><?xml version="1.0" encoding="utf-8"?>
-<ds:datastoreItem xmlns:ds="http://schemas.openxmlformats.org/officeDocument/2006/customXml" ds:itemID="{B445CDB9-DE72-4786-8FEC-8CBE2BEF84D7}">
+<ds:datastoreItem xmlns:ds="http://schemas.openxmlformats.org/officeDocument/2006/customXml" ds:itemID="{CAB5F859-11C9-4EED-9117-B65CA477733F}">
   <ds:schemaRefs>
     <ds:schemaRef ds:uri="http://schemas.openxmlformats.org/officeDocument/2006/bibliography"/>
   </ds:schemaRefs>

</xml_diff>

<commit_message>
Add files via upload (16/05/2020)
</commit_message>
<xml_diff>
--- a/u3202396_MitchellPhillips_Assignment2.docx
+++ b/u3202396_MitchellPhillips_Assignment2.docx
@@ -1,6 +1,6 @@
 
 <file path=word/document.xml><?xml version="1.0" encoding="utf-8"?>
-<w:document xmlns:wpc="http://schemas.microsoft.com/office/word/2010/wordprocessingCanvas" xmlns:cx="http://schemas.microsoft.com/office/drawing/2014/chartex" xmlns:cx1="http://schemas.microsoft.com/office/drawing/2015/9/8/chartex" xmlns:cx2="http://schemas.microsoft.com/office/drawing/2015/10/21/chartex" xmlns:cx3="http://schemas.microsoft.com/office/drawing/2016/5/9/chartex" xmlns:cx4="http://schemas.microsoft.com/office/drawing/2016/5/10/chartex" xmlns:cx5="http://schemas.microsoft.com/office/drawing/2016/5/11/chartex" xmlns:cx6="http://schemas.microsoft.com/office/drawing/2016/5/12/chartex" xmlns:cx7="http://schemas.microsoft.com/office/drawing/2016/5/13/chartex" xmlns:cx8="http://schemas.microsoft.com/office/drawing/2016/5/14/chartex" xmlns:mc="http://schemas.openxmlformats.org/markup-compatibility/2006" xmlns:aink="http://schemas.microsoft.com/office/drawing/2016/ink" xmlns:am3d="http://schemas.microsoft.com/office/drawing/2017/model3d" xmlns:o="urn:schemas-microsoft-com:office:office" xmlns:r="http://schemas.openxmlformats.org/officeDocument/2006/relationships" xmlns:m="http://schemas.openxmlformats.org/officeDocument/2006/math" xmlns:v="urn:schemas-microsoft-com:vml" xmlns:wp14="http://schemas.microsoft.com/office/word/2010/wordprocessingDrawing" xmlns:wp="http://schemas.openxmlformats.org/drawingml/2006/wordprocessingDrawing" xmlns:w10="urn:schemas-microsoft-com:office:word" xmlns:w="http://schemas.openxmlformats.org/wordprocessingml/2006/main" xmlns:w14="http://schemas.microsoft.com/office/word/2010/wordml" xmlns:w15="http://schemas.microsoft.com/office/word/2012/wordml" xmlns:w16cid="http://schemas.microsoft.com/office/word/2016/wordml/cid" xmlns:w16se="http://schemas.microsoft.com/office/word/2015/wordml/symex" xmlns:wpg="http://schemas.microsoft.com/office/word/2010/wordprocessingGroup" xmlns:wpi="http://schemas.microsoft.com/office/word/2010/wordprocessingInk" xmlns:wne="http://schemas.microsoft.com/office/word/2006/wordml" xmlns:wps="http://schemas.microsoft.com/office/word/2010/wordprocessingShape" mc:Ignorable="w14 w15 w16se w16cid wp14">
+<w:document xmlns:wpc="http://schemas.microsoft.com/office/word/2010/wordprocessingCanvas" xmlns:cx="http://schemas.microsoft.com/office/drawing/2014/chartex" xmlns:cx1="http://schemas.microsoft.com/office/drawing/2015/9/8/chartex" xmlns:cx2="http://schemas.microsoft.com/office/drawing/2015/10/21/chartex" xmlns:cx3="http://schemas.microsoft.com/office/drawing/2016/5/9/chartex" xmlns:cx4="http://schemas.microsoft.com/office/drawing/2016/5/10/chartex" xmlns:cx5="http://schemas.microsoft.com/office/drawing/2016/5/11/chartex" xmlns:cx6="http://schemas.microsoft.com/office/drawing/2016/5/12/chartex" xmlns:cx7="http://schemas.microsoft.com/office/drawing/2016/5/13/chartex" xmlns:cx8="http://schemas.microsoft.com/office/drawing/2016/5/14/chartex" xmlns:mc="http://schemas.openxmlformats.org/markup-compatibility/2006" xmlns:aink="http://schemas.microsoft.com/office/drawing/2016/ink" xmlns:am3d="http://schemas.microsoft.com/office/drawing/2017/model3d" xmlns:o="urn:schemas-microsoft-com:office:office" xmlns:r="http://schemas.openxmlformats.org/officeDocument/2006/relationships" xmlns:m="http://schemas.openxmlformats.org/officeDocument/2006/math" xmlns:v="urn:schemas-microsoft-com:vml" xmlns:wp14="http://schemas.microsoft.com/office/word/2010/wordprocessingDrawing" xmlns:wp="http://schemas.openxmlformats.org/drawingml/2006/wordprocessingDrawing" xmlns:w10="urn:schemas-microsoft-com:office:word" xmlns:w="http://schemas.openxmlformats.org/wordprocessingml/2006/main" xmlns:w14="http://schemas.microsoft.com/office/word/2010/wordml" xmlns:w15="http://schemas.microsoft.com/office/word/2012/wordml" xmlns:w16cex="http://schemas.microsoft.com/office/word/2018/wordml/cex" xmlns:w16cid="http://schemas.microsoft.com/office/word/2016/wordml/cid" xmlns:w16="http://schemas.microsoft.com/office/word/2018/wordml" xmlns:w16se="http://schemas.microsoft.com/office/word/2015/wordml/symex" xmlns:wpg="http://schemas.microsoft.com/office/word/2010/wordprocessingGroup" xmlns:wpi="http://schemas.microsoft.com/office/word/2010/wordprocessingInk" xmlns:wne="http://schemas.microsoft.com/office/word/2006/wordml" xmlns:wps="http://schemas.microsoft.com/office/word/2010/wordprocessingShape" mc:Ignorable="w14 w15 w16se w16cid w16 w16cex wp14">
   <w:body>
     <w:sdt>
       <w:sdtPr>
@@ -7717,11 +7717,6 @@
                             <w:pPr>
                               <w:spacing w:after="0"/>
                             </w:pPr>
-                          </w:p>
-                          <w:p>
-                            <w:pPr>
-                              <w:spacing w:after="0"/>
-                            </w:pPr>
                             <w:r>
                               <w:rPr>
                                 <w:color w:val="4472C4" w:themeColor="accent1"/>
@@ -7811,12 +7806,76 @@
                               <w:spacing w:after="0"/>
                             </w:pPr>
                             <w:r>
+                              <w:t xml:space="preserve">    [</w:t>
+                            </w:r>
+                            <w:r>
+                              <w:rPr>
+                                <w:color w:val="8EAADB" w:themeColor="accent1" w:themeTint="99"/>
+                              </w:rPr>
+                              <w:t>SerializeField</w:t>
+                            </w:r>
+                            <w:r>
+                              <w:t xml:space="preserve">] </w:t>
+                            </w:r>
+                            <w:r>
+                              <w:rPr>
+                                <w:color w:val="4472C4" w:themeColor="accent1"/>
+                              </w:rPr>
+                              <w:t xml:space="preserve">private </w:t>
+                            </w:r>
+                            <w:r>
+                              <w:rPr>
+                                <w:color w:val="4472C4" w:themeColor="accent1"/>
+                              </w:rPr>
+                              <w:t>SpriteRenderer</w:t>
+                            </w:r>
+                            <w:r>
+                              <w:rPr>
+                                <w:color w:val="4472C4" w:themeColor="accent1"/>
+                              </w:rPr>
+                              <w:t xml:space="preserve"> </w:t>
+                            </w:r>
+                            <w:r>
+                              <w:t>renderer;</w:t>
+                            </w:r>
+                          </w:p>
+                          <w:p>
+                            <w:pPr>
+                              <w:spacing w:after="0"/>
+                            </w:pPr>
+                            <w:r>
                               <w:t xml:space="preserve">    </w:t>
                             </w:r>
                             <w:r>
                               <w:rPr>
                                 <w:color w:val="4472C4" w:themeColor="accent1"/>
                               </w:rPr>
+                              <w:t xml:space="preserve">private bool </w:t>
+                            </w:r>
+                            <w:r>
+                              <w:t xml:space="preserve">finished = </w:t>
+                            </w:r>
+                            <w:r>
+                              <w:rPr>
+                                <w:color w:val="4472C4" w:themeColor="accent1"/>
+                              </w:rPr>
+                              <w:t>false</w:t>
+                            </w:r>
+                            <w:r>
+                              <w:t>;</w:t>
+                            </w:r>
+                          </w:p>
+                          <w:p>
+                            <w:pPr>
+                              <w:spacing w:after="0"/>
+                            </w:pPr>
+                            <w:r>
+                              <w:t xml:space="preserve">    </w:t>
+                            </w:r>
+                            <w:r>
+                              <w:rPr>
+                                <w:color w:val="4472C4" w:themeColor="accent1"/>
+                              </w:rPr>
                               <w:t>void OnTriggerEnter2D</w:t>
                             </w:r>
                             <w:r>
@@ -7877,7 +7936,34 @@
                               <w:t>"Player"</w:t>
                             </w:r>
                             <w:r>
-                              <w:t>))</w:t>
+                              <w:t>)</w:t>
+                            </w:r>
+                            <w:r>
+                              <w:t xml:space="preserve"> </w:t>
+                            </w:r>
+                            <w:r>
+                              <w:rPr>
+                                <w:color w:val="ED7D31" w:themeColor="accent2"/>
+                              </w:rPr>
+                              <w:t xml:space="preserve">&amp;&amp; </w:t>
+                            </w:r>
+                            <w:r>
+                              <w:t xml:space="preserve">finished </w:t>
+                            </w:r>
+                            <w:r>
+                              <w:rPr>
+                                <w:color w:val="ED7D31" w:themeColor="accent2"/>
+                              </w:rPr>
+                              <w:t xml:space="preserve">== </w:t>
+                            </w:r>
+                            <w:r>
+                              <w:rPr>
+                                <w:color w:val="4472C4" w:themeColor="accent1"/>
+                              </w:rPr>
+                              <w:t>false</w:t>
+                            </w:r>
+                            <w:r>
+                              <w:t>)</w:t>
                             </w:r>
                           </w:p>
                           <w:p>
@@ -7958,8 +8044,112 @@
                             </w:r>
                             <w:r>
                               <w:rPr>
+                                <w:color w:val="538135" w:themeColor="accent6" w:themeShade="BF"/>
+                              </w:rPr>
+                              <w:t>// Make the item disappear</w:t>
+                            </w:r>
+                          </w:p>
+                          <w:p>
+                            <w:pPr>
+                              <w:spacing w:after="0"/>
+                            </w:pPr>
+                            <w:r>
+                              <w:t xml:space="preserve">            </w:t>
+                            </w:r>
+                            <w:r>
+                              <w:t>r</w:t>
+                            </w:r>
+                            <w:r>
+                              <w:t xml:space="preserve">enderer.color = </w:t>
+                            </w:r>
+                            <w:r>
+                              <w:rPr>
                                 <w:color w:val="4472C4" w:themeColor="accent1"/>
                               </w:rPr>
+                              <w:t>new Color</w:t>
+                            </w:r>
+                            <w:r>
+                              <w:t>(</w:t>
+                            </w:r>
+                            <w:r>
+                              <w:rPr>
+                                <w:color w:val="ED7D31" w:themeColor="accent2"/>
+                              </w:rPr>
+                              <w:t>0</w:t>
+                            </w:r>
+                            <w:r>
+                              <w:t xml:space="preserve">, </w:t>
+                            </w:r>
+                            <w:r>
+                              <w:rPr>
+                                <w:color w:val="ED7D31" w:themeColor="accent2"/>
+                              </w:rPr>
+                              <w:t>0</w:t>
+                            </w:r>
+                            <w:r>
+                              <w:t xml:space="preserve">, </w:t>
+                            </w:r>
+                            <w:r>
+                              <w:rPr>
+                                <w:color w:val="ED7D31" w:themeColor="accent2"/>
+                              </w:rPr>
+                              <w:t>0</w:t>
+                            </w:r>
+                            <w:r>
+                              <w:t xml:space="preserve">, </w:t>
+                            </w:r>
+                            <w:r>
+                              <w:rPr>
+                                <w:color w:val="ED7D31" w:themeColor="accent2"/>
+                              </w:rPr>
+                              <w:t>0</w:t>
+                            </w:r>
+                            <w:r>
+                              <w:t>);</w:t>
+                            </w:r>
+                          </w:p>
+                          <w:p>
+                            <w:pPr>
+                              <w:spacing w:after="0"/>
+                            </w:pPr>
+                            <w:r>
+                              <w:t xml:space="preserve">            </w:t>
+                            </w:r>
+                            <w:r>
+                              <w:rPr>
+                                <w:color w:val="538135" w:themeColor="accent6" w:themeShade="BF"/>
+                              </w:rPr>
+                              <w:t>// Make sure the player cannot touch it again</w:t>
+                            </w:r>
+                          </w:p>
+                          <w:p>
+                            <w:pPr>
+                              <w:spacing w:after="0"/>
+                            </w:pPr>
+                            <w:r>
+                              <w:t xml:space="preserve">            finished = </w:t>
+                            </w:r>
+                            <w:r>
+                              <w:rPr>
+                                <w:color w:val="4472C4" w:themeColor="accent1"/>
+                              </w:rPr>
+                              <w:t>true</w:t>
+                            </w:r>
+                            <w:r>
+                              <w:t>;</w:t>
+                            </w:r>
+                          </w:p>
+                          <w:p>
+                            <w:pPr>
+                              <w:spacing w:after="0"/>
+                            </w:pPr>
+                            <w:r>
+                              <w:t xml:space="preserve">            </w:t>
+                            </w:r>
+                            <w:r>
+                              <w:rPr>
+                                <w:color w:val="4472C4" w:themeColor="accent1"/>
+                              </w:rPr>
                               <w:t>Instantiate</w:t>
                             </w:r>
                             <w:r>
@@ -7970,6 +8160,23 @@
                             <w:pPr>
                               <w:spacing w:after="0"/>
                             </w:pPr>
+                            <w:r>
+                              <w:t xml:space="preserve">        }</w:t>
+                            </w:r>
+                          </w:p>
+                          <w:p>
+                            <w:pPr>
+                              <w:spacing w:after="0"/>
+                            </w:pPr>
+                            <w:r>
+                              <w:t xml:space="preserve">        </w:t>
+                            </w:r>
+                            <w:r>
+                              <w:rPr>
+                                <w:color w:val="4472C4" w:themeColor="accent1"/>
+                              </w:rPr>
+                              <w:t>else</w:t>
+                            </w:r>
                           </w:p>
                           <w:p>
                             <w:pPr>
@@ -7982,121 +8189,55 @@
                               <w:rPr>
                                 <w:color w:val="4472C4" w:themeColor="accent1"/>
                               </w:rPr>
-                              <w:t>Destroy</w:t>
-                            </w:r>
-                            <w:r>
-                              <w:t xml:space="preserve">(gameObject, </w:t>
-                            </w:r>
-                            <w:r>
-                              <w:rPr>
-                                <w:color w:val="ED7D31" w:themeColor="accent2"/>
-                              </w:rPr>
-                              <w:t>2.1f</w:t>
-                            </w:r>
-                            <w:r>
-                              <w:t>);</w:t>
-                            </w:r>
-                          </w:p>
-                          <w:p>
-                            <w:pPr>
-                              <w:spacing w:after="0"/>
-                            </w:pPr>
-                            <w:r>
-                              <w:t xml:space="preserve">        }</w:t>
-                            </w:r>
-                          </w:p>
-                          <w:p>
-                            <w:pPr>
-                              <w:spacing w:after="0"/>
-                            </w:pPr>
-                            <w:r>
-                              <w:t xml:space="preserve">        </w:t>
+                              <w:t>return</w:t>
+                            </w:r>
+                            <w:r>
+                              <w:t>;</w:t>
+                            </w:r>
+                          </w:p>
+                          <w:p>
+                            <w:pPr>
+                              <w:spacing w:after="0"/>
+                            </w:pPr>
+                            <w:r>
+                              <w:t xml:space="preserve">    }</w:t>
+                            </w:r>
+                          </w:p>
+                          <w:p>
+                            <w:pPr>
+                              <w:spacing w:after="0"/>
+                              <w:rPr>
+                                <w:color w:val="538135" w:themeColor="accent6" w:themeShade="BF"/>
+                              </w:rPr>
+                            </w:pPr>
+                            <w:r>
+                              <w:rPr>
+                                <w:color w:val="538135" w:themeColor="accent6" w:themeShade="BF"/>
+                              </w:rPr>
+                              <w:t xml:space="preserve">    // go to the scene named in the Unity inspector</w:t>
+                            </w:r>
+                          </w:p>
+                          <w:p>
+                            <w:pPr>
+                              <w:spacing w:after="0"/>
+                            </w:pPr>
+                            <w:r>
+                              <w:t xml:space="preserve">    </w:t>
                             </w:r>
                             <w:r>
                               <w:rPr>
                                 <w:color w:val="4472C4" w:themeColor="accent1"/>
                               </w:rPr>
-                              <w:t>else</w:t>
-                            </w:r>
-                          </w:p>
-                          <w:p>
-                            <w:pPr>
-                              <w:spacing w:after="0"/>
-                            </w:pPr>
-                            <w:r>
-                              <w:t xml:space="preserve">        {</w:t>
-                            </w:r>
-                          </w:p>
-                          <w:p>
-                            <w:pPr>
-                              <w:spacing w:after="0"/>
-                            </w:pPr>
-                            <w:r>
-                              <w:t xml:space="preserve">            </w:t>
-                            </w:r>
-                            <w:r>
-                              <w:rPr>
-                                <w:color w:val="4472C4" w:themeColor="accent1"/>
-                              </w:rPr>
-                              <w:t>return</w:t>
-                            </w:r>
-                            <w:r>
-                              <w:t>;</w:t>
-                            </w:r>
-                          </w:p>
-                          <w:p>
-                            <w:pPr>
-                              <w:spacing w:after="0"/>
-                            </w:pPr>
-                            <w:r>
-                              <w:t xml:space="preserve">        }</w:t>
-                            </w:r>
-                          </w:p>
-                          <w:p>
-                            <w:pPr>
-                              <w:spacing w:after="0"/>
-                            </w:pPr>
-                            <w:r>
-                              <w:t xml:space="preserve">    }</w:t>
-                            </w:r>
-                          </w:p>
-                          <w:p>
-                            <w:pPr>
-                              <w:spacing w:after="0"/>
-                              <w:rPr>
-                                <w:color w:val="538135" w:themeColor="accent6" w:themeShade="BF"/>
-                              </w:rPr>
-                            </w:pPr>
-                            <w:r>
-                              <w:rPr>
-                                <w:color w:val="538135" w:themeColor="accent6" w:themeShade="BF"/>
-                              </w:rPr>
-                              <w:t xml:space="preserve">    // go to the scene named in the Unity inspector</w:t>
-                            </w:r>
-                          </w:p>
-                          <w:p>
-                            <w:pPr>
-                              <w:spacing w:after="0"/>
-                            </w:pPr>
-                            <w:r>
-                              <w:t xml:space="preserve">    </w:t>
-                            </w:r>
-                            <w:r>
-                              <w:rPr>
-                                <w:color w:val="4472C4" w:themeColor="accent1"/>
-                              </w:rPr>
                               <w:t xml:space="preserve">void </w:t>
                             </w:r>
                             <w:r>
                               <w:t>NextLevel()</w:t>
                             </w:r>
-                          </w:p>
-                          <w:p>
-                            <w:pPr>
-                              <w:spacing w:after="0"/>
-                            </w:pPr>
-                            <w:r>
-                              <w:t xml:space="preserve">    {</w:t>
+                            <w:r>
+                              <w:t xml:space="preserve"> </w:t>
+                            </w:r>
+                            <w:r>
+                              <w:t>{</w:t>
                             </w:r>
                           </w:p>
                           <w:p>
@@ -8195,11 +8336,6 @@
                       <w:pPr>
                         <w:spacing w:after="0"/>
                       </w:pPr>
-                    </w:p>
-                    <w:p>
-                      <w:pPr>
-                        <w:spacing w:after="0"/>
-                      </w:pPr>
                       <w:r>
                         <w:rPr>
                           <w:color w:val="4472C4" w:themeColor="accent1"/>
@@ -8289,12 +8425,76 @@
                         <w:spacing w:after="0"/>
                       </w:pPr>
                       <w:r>
+                        <w:t xml:space="preserve">    [</w:t>
+                      </w:r>
+                      <w:r>
+                        <w:rPr>
+                          <w:color w:val="8EAADB" w:themeColor="accent1" w:themeTint="99"/>
+                        </w:rPr>
+                        <w:t>SerializeField</w:t>
+                      </w:r>
+                      <w:r>
+                        <w:t xml:space="preserve">] </w:t>
+                      </w:r>
+                      <w:r>
+                        <w:rPr>
+                          <w:color w:val="4472C4" w:themeColor="accent1"/>
+                        </w:rPr>
+                        <w:t xml:space="preserve">private </w:t>
+                      </w:r>
+                      <w:r>
+                        <w:rPr>
+                          <w:color w:val="4472C4" w:themeColor="accent1"/>
+                        </w:rPr>
+                        <w:t>SpriteRenderer</w:t>
+                      </w:r>
+                      <w:r>
+                        <w:rPr>
+                          <w:color w:val="4472C4" w:themeColor="accent1"/>
+                        </w:rPr>
+                        <w:t xml:space="preserve"> </w:t>
+                      </w:r>
+                      <w:r>
+                        <w:t>renderer;</w:t>
+                      </w:r>
+                    </w:p>
+                    <w:p>
+                      <w:pPr>
+                        <w:spacing w:after="0"/>
+                      </w:pPr>
+                      <w:r>
                         <w:t xml:space="preserve">    </w:t>
                       </w:r>
                       <w:r>
                         <w:rPr>
                           <w:color w:val="4472C4" w:themeColor="accent1"/>
                         </w:rPr>
+                        <w:t xml:space="preserve">private bool </w:t>
+                      </w:r>
+                      <w:r>
+                        <w:t xml:space="preserve">finished = </w:t>
+                      </w:r>
+                      <w:r>
+                        <w:rPr>
+                          <w:color w:val="4472C4" w:themeColor="accent1"/>
+                        </w:rPr>
+                        <w:t>false</w:t>
+                      </w:r>
+                      <w:r>
+                        <w:t>;</w:t>
+                      </w:r>
+                    </w:p>
+                    <w:p>
+                      <w:pPr>
+                        <w:spacing w:after="0"/>
+                      </w:pPr>
+                      <w:r>
+                        <w:t xml:space="preserve">    </w:t>
+                      </w:r>
+                      <w:r>
+                        <w:rPr>
+                          <w:color w:val="4472C4" w:themeColor="accent1"/>
+                        </w:rPr>
                         <w:t>void OnTriggerEnter2D</w:t>
                       </w:r>
                       <w:r>
@@ -8355,7 +8555,34 @@
                         <w:t>"Player"</w:t>
                       </w:r>
                       <w:r>
-                        <w:t>))</w:t>
+                        <w:t>)</w:t>
+                      </w:r>
+                      <w:r>
+                        <w:t xml:space="preserve"> </w:t>
+                      </w:r>
+                      <w:r>
+                        <w:rPr>
+                          <w:color w:val="ED7D31" w:themeColor="accent2"/>
+                        </w:rPr>
+                        <w:t xml:space="preserve">&amp;&amp; </w:t>
+                      </w:r>
+                      <w:r>
+                        <w:t xml:space="preserve">finished </w:t>
+                      </w:r>
+                      <w:r>
+                        <w:rPr>
+                          <w:color w:val="ED7D31" w:themeColor="accent2"/>
+                        </w:rPr>
+                        <w:t xml:space="preserve">== </w:t>
+                      </w:r>
+                      <w:r>
+                        <w:rPr>
+                          <w:color w:val="4472C4" w:themeColor="accent1"/>
+                        </w:rPr>
+                        <w:t>false</w:t>
+                      </w:r>
+                      <w:r>
+                        <w:t>)</w:t>
                       </w:r>
                     </w:p>
                     <w:p>
@@ -8436,8 +8663,112 @@
                       </w:r>
                       <w:r>
                         <w:rPr>
+                          <w:color w:val="538135" w:themeColor="accent6" w:themeShade="BF"/>
+                        </w:rPr>
+                        <w:t>// Make the item disappear</w:t>
+                      </w:r>
+                    </w:p>
+                    <w:p>
+                      <w:pPr>
+                        <w:spacing w:after="0"/>
+                      </w:pPr>
+                      <w:r>
+                        <w:t xml:space="preserve">            </w:t>
+                      </w:r>
+                      <w:r>
+                        <w:t>r</w:t>
+                      </w:r>
+                      <w:r>
+                        <w:t xml:space="preserve">enderer.color = </w:t>
+                      </w:r>
+                      <w:r>
+                        <w:rPr>
                           <w:color w:val="4472C4" w:themeColor="accent1"/>
                         </w:rPr>
+                        <w:t>new Color</w:t>
+                      </w:r>
+                      <w:r>
+                        <w:t>(</w:t>
+                      </w:r>
+                      <w:r>
+                        <w:rPr>
+                          <w:color w:val="ED7D31" w:themeColor="accent2"/>
+                        </w:rPr>
+                        <w:t>0</w:t>
+                      </w:r>
+                      <w:r>
+                        <w:t xml:space="preserve">, </w:t>
+                      </w:r>
+                      <w:r>
+                        <w:rPr>
+                          <w:color w:val="ED7D31" w:themeColor="accent2"/>
+                        </w:rPr>
+                        <w:t>0</w:t>
+                      </w:r>
+                      <w:r>
+                        <w:t xml:space="preserve">, </w:t>
+                      </w:r>
+                      <w:r>
+                        <w:rPr>
+                          <w:color w:val="ED7D31" w:themeColor="accent2"/>
+                        </w:rPr>
+                        <w:t>0</w:t>
+                      </w:r>
+                      <w:r>
+                        <w:t xml:space="preserve">, </w:t>
+                      </w:r>
+                      <w:r>
+                        <w:rPr>
+                          <w:color w:val="ED7D31" w:themeColor="accent2"/>
+                        </w:rPr>
+                        <w:t>0</w:t>
+                      </w:r>
+                      <w:r>
+                        <w:t>);</w:t>
+                      </w:r>
+                    </w:p>
+                    <w:p>
+                      <w:pPr>
+                        <w:spacing w:after="0"/>
+                      </w:pPr>
+                      <w:r>
+                        <w:t xml:space="preserve">            </w:t>
+                      </w:r>
+                      <w:r>
+                        <w:rPr>
+                          <w:color w:val="538135" w:themeColor="accent6" w:themeShade="BF"/>
+                        </w:rPr>
+                        <w:t>// Make sure the player cannot touch it again</w:t>
+                      </w:r>
+                    </w:p>
+                    <w:p>
+                      <w:pPr>
+                        <w:spacing w:after="0"/>
+                      </w:pPr>
+                      <w:r>
+                        <w:t xml:space="preserve">            finished = </w:t>
+                      </w:r>
+                      <w:r>
+                        <w:rPr>
+                          <w:color w:val="4472C4" w:themeColor="accent1"/>
+                        </w:rPr>
+                        <w:t>true</w:t>
+                      </w:r>
+                      <w:r>
+                        <w:t>;</w:t>
+                      </w:r>
+                    </w:p>
+                    <w:p>
+                      <w:pPr>
+                        <w:spacing w:after="0"/>
+                      </w:pPr>
+                      <w:r>
+                        <w:t xml:space="preserve">            </w:t>
+                      </w:r>
+                      <w:r>
+                        <w:rPr>
+                          <w:color w:val="4472C4" w:themeColor="accent1"/>
+                        </w:rPr>
                         <w:t>Instantiate</w:t>
                       </w:r>
                       <w:r>
@@ -8448,6 +8779,23 @@
                       <w:pPr>
                         <w:spacing w:after="0"/>
                       </w:pPr>
+                      <w:r>
+                        <w:t xml:space="preserve">        }</w:t>
+                      </w:r>
+                    </w:p>
+                    <w:p>
+                      <w:pPr>
+                        <w:spacing w:after="0"/>
+                      </w:pPr>
+                      <w:r>
+                        <w:t xml:space="preserve">        </w:t>
+                      </w:r>
+                      <w:r>
+                        <w:rPr>
+                          <w:color w:val="4472C4" w:themeColor="accent1"/>
+                        </w:rPr>
+                        <w:t>else</w:t>
+                      </w:r>
                     </w:p>
                     <w:p>
                       <w:pPr>
@@ -8460,121 +8808,55 @@
                         <w:rPr>
                           <w:color w:val="4472C4" w:themeColor="accent1"/>
                         </w:rPr>
-                        <w:t>Destroy</w:t>
-                      </w:r>
-                      <w:r>
-                        <w:t xml:space="preserve">(gameObject, </w:t>
-                      </w:r>
-                      <w:r>
-                        <w:rPr>
-                          <w:color w:val="ED7D31" w:themeColor="accent2"/>
-                        </w:rPr>
-                        <w:t>2.1f</w:t>
-                      </w:r>
-                      <w:r>
-                        <w:t>);</w:t>
-                      </w:r>
-                    </w:p>
-                    <w:p>
-                      <w:pPr>
-                        <w:spacing w:after="0"/>
-                      </w:pPr>
-                      <w:r>
-                        <w:t xml:space="preserve">        }</w:t>
-                      </w:r>
-                    </w:p>
-                    <w:p>
-                      <w:pPr>
-                        <w:spacing w:after="0"/>
-                      </w:pPr>
-                      <w:r>
-                        <w:t xml:space="preserve">        </w:t>
+                        <w:t>return</w:t>
+                      </w:r>
+                      <w:r>
+                        <w:t>;</w:t>
+                      </w:r>
+                    </w:p>
+                    <w:p>
+                      <w:pPr>
+                        <w:spacing w:after="0"/>
+                      </w:pPr>
+                      <w:r>
+                        <w:t xml:space="preserve">    }</w:t>
+                      </w:r>
+                    </w:p>
+                    <w:p>
+                      <w:pPr>
+                        <w:spacing w:after="0"/>
+                        <w:rPr>
+                          <w:color w:val="538135" w:themeColor="accent6" w:themeShade="BF"/>
+                        </w:rPr>
+                      </w:pPr>
+                      <w:r>
+                        <w:rPr>
+                          <w:color w:val="538135" w:themeColor="accent6" w:themeShade="BF"/>
+                        </w:rPr>
+                        <w:t xml:space="preserve">    // go to the scene named in the Unity inspector</w:t>
+                      </w:r>
+                    </w:p>
+                    <w:p>
+                      <w:pPr>
+                        <w:spacing w:after="0"/>
+                      </w:pPr>
+                      <w:r>
+                        <w:t xml:space="preserve">    </w:t>
                       </w:r>
                       <w:r>
                         <w:rPr>
                           <w:color w:val="4472C4" w:themeColor="accent1"/>
                         </w:rPr>
-                        <w:t>else</w:t>
-                      </w:r>
-                    </w:p>
-                    <w:p>
-                      <w:pPr>
-                        <w:spacing w:after="0"/>
-                      </w:pPr>
-                      <w:r>
-                        <w:t xml:space="preserve">        {</w:t>
-                      </w:r>
-                    </w:p>
-                    <w:p>
-                      <w:pPr>
-                        <w:spacing w:after="0"/>
-                      </w:pPr>
-                      <w:r>
-                        <w:t xml:space="preserve">            </w:t>
-                      </w:r>
-                      <w:r>
-                        <w:rPr>
-                          <w:color w:val="4472C4" w:themeColor="accent1"/>
-                        </w:rPr>
-                        <w:t>return</w:t>
-                      </w:r>
-                      <w:r>
-                        <w:t>;</w:t>
-                      </w:r>
-                    </w:p>
-                    <w:p>
-                      <w:pPr>
-                        <w:spacing w:after="0"/>
-                      </w:pPr>
-                      <w:r>
-                        <w:t xml:space="preserve">        }</w:t>
-                      </w:r>
-                    </w:p>
-                    <w:p>
-                      <w:pPr>
-                        <w:spacing w:after="0"/>
-                      </w:pPr>
-                      <w:r>
-                        <w:t xml:space="preserve">    }</w:t>
-                      </w:r>
-                    </w:p>
-                    <w:p>
-                      <w:pPr>
-                        <w:spacing w:after="0"/>
-                        <w:rPr>
-                          <w:color w:val="538135" w:themeColor="accent6" w:themeShade="BF"/>
-                        </w:rPr>
-                      </w:pPr>
-                      <w:r>
-                        <w:rPr>
-                          <w:color w:val="538135" w:themeColor="accent6" w:themeShade="BF"/>
-                        </w:rPr>
-                        <w:t xml:space="preserve">    // go to the scene named in the Unity inspector</w:t>
-                      </w:r>
-                    </w:p>
-                    <w:p>
-                      <w:pPr>
-                        <w:spacing w:after="0"/>
-                      </w:pPr>
-                      <w:r>
-                        <w:t xml:space="preserve">    </w:t>
-                      </w:r>
-                      <w:r>
-                        <w:rPr>
-                          <w:color w:val="4472C4" w:themeColor="accent1"/>
-                        </w:rPr>
                         <w:t xml:space="preserve">void </w:t>
                       </w:r>
                       <w:r>
                         <w:t>NextLevel()</w:t>
                       </w:r>
-                    </w:p>
-                    <w:p>
-                      <w:pPr>
-                        <w:spacing w:after="0"/>
-                      </w:pPr>
-                      <w:r>
-                        <w:t xml:space="preserve">    {</w:t>
+                      <w:r>
+                        <w:t xml:space="preserve"> </w:t>
+                      </w:r>
+                      <w:r>
+                        <w:t>{</w:t>
                       </w:r>
                     </w:p>
                     <w:p>
@@ -9180,31 +9462,7 @@
                               <w:rPr>
                                 <w:color w:val="538135" w:themeColor="accent6" w:themeShade="BF"/>
                               </w:rPr>
-                              <w:t xml:space="preserve"> (</w:t>
-                            </w:r>
-                            <w:r>
-                              <w:rPr>
-                                <w:color w:val="538135" w:themeColor="accent6" w:themeShade="BF"/>
-                              </w:rPr>
-                              <w:t>G</w:t>
-                            </w:r>
-                            <w:r>
-                              <w:rPr>
-                                <w:color w:val="538135" w:themeColor="accent6" w:themeShade="BF"/>
-                              </w:rPr>
-                              <w:t>,</w:t>
-                            </w:r>
-                            <w:r>
-                              <w:rPr>
-                                <w:color w:val="538135" w:themeColor="accent6" w:themeShade="BF"/>
-                              </w:rPr>
-                              <w:t xml:space="preserve"> 2016</w:t>
-                            </w:r>
-                            <w:r>
-                              <w:rPr>
-                                <w:color w:val="538135" w:themeColor="accent6" w:themeShade="BF"/>
-                              </w:rPr>
-                              <w:t>)</w:t>
+                              <w:t xml:space="preserve"> (G, 2016)</w:t>
                             </w:r>
                           </w:p>
                           <w:p>
@@ -10022,31 +10280,7 @@
                         <w:rPr>
                           <w:color w:val="538135" w:themeColor="accent6" w:themeShade="BF"/>
                         </w:rPr>
-                        <w:t xml:space="preserve"> (</w:t>
-                      </w:r>
-                      <w:r>
-                        <w:rPr>
-                          <w:color w:val="538135" w:themeColor="accent6" w:themeShade="BF"/>
-                        </w:rPr>
-                        <w:t>G</w:t>
-                      </w:r>
-                      <w:r>
-                        <w:rPr>
-                          <w:color w:val="538135" w:themeColor="accent6" w:themeShade="BF"/>
-                        </w:rPr>
-                        <w:t>,</w:t>
-                      </w:r>
-                      <w:r>
-                        <w:rPr>
-                          <w:color w:val="538135" w:themeColor="accent6" w:themeShade="BF"/>
-                        </w:rPr>
-                        <w:t xml:space="preserve"> 2016</w:t>
-                      </w:r>
-                      <w:r>
-                        <w:rPr>
-                          <w:color w:val="538135" w:themeColor="accent6" w:themeShade="BF"/>
-                        </w:rPr>
-                        <w:t>)</w:t>
+                        <w:t xml:space="preserve"> (G, 2016)</w:t>
                       </w:r>
                     </w:p>
                     <w:p>
@@ -16196,6 +16430,20 @@
                           <w:p>
                             <w:pPr>
                               <w:spacing w:after="0"/>
+                              <w:rPr>
+                                <w:color w:val="538135" w:themeColor="accent6" w:themeShade="BF"/>
+                              </w:rPr>
+                            </w:pPr>
+                            <w:r>
+                              <w:rPr>
+                                <w:color w:val="538135" w:themeColor="accent6" w:themeShade="BF"/>
+                              </w:rPr>
+                              <w:t xml:space="preserve">    // Keep track of each entity by giving them a unique id number and name</w:t>
+                            </w:r>
+                          </w:p>
+                          <w:p>
+                            <w:pPr>
+                              <w:spacing w:after="0"/>
                             </w:pPr>
                             <w:r>
                               <w:t xml:space="preserve">    [</w:t>
@@ -16268,7 +16516,10 @@
                               <w:t xml:space="preserve">private string </w:t>
                             </w:r>
                             <w:r>
-                              <w:t>unitName;</w:t>
+                              <w:t>entity</w:t>
+                            </w:r>
+                            <w:r>
+                              <w:t>Name;</w:t>
                             </w:r>
                           </w:p>
                           <w:p>
@@ -16345,6 +16596,20 @@
                     <w:p>
                       <w:pPr>
                         <w:spacing w:after="0"/>
+                        <w:rPr>
+                          <w:color w:val="538135" w:themeColor="accent6" w:themeShade="BF"/>
+                        </w:rPr>
+                      </w:pPr>
+                      <w:r>
+                        <w:rPr>
+                          <w:color w:val="538135" w:themeColor="accent6" w:themeShade="BF"/>
+                        </w:rPr>
+                        <w:t xml:space="preserve">    // Keep track of each entity by giving them a unique id number and name</w:t>
+                      </w:r>
+                    </w:p>
+                    <w:p>
+                      <w:pPr>
+                        <w:spacing w:after="0"/>
                       </w:pPr>
                       <w:r>
                         <w:t xml:space="preserve">    [</w:t>
@@ -16417,7 +16682,10 @@
                         <w:t xml:space="preserve">private string </w:t>
                       </w:r>
                       <w:r>
-                        <w:t>unitName;</w:t>
+                        <w:t>entity</w:t>
+                      </w:r>
+                      <w:r>
+                        <w:t>Name;</w:t>
                       </w:r>
                     </w:p>
                     <w:p>
@@ -17407,6 +17675,20 @@
                           <w:p>
                             <w:pPr>
                               <w:spacing w:after="0"/>
+                              <w:rPr>
+                                <w:color w:val="538135" w:themeColor="accent6" w:themeShade="BF"/>
+                              </w:rPr>
+                            </w:pPr>
+                            <w:r>
+                              <w:rPr>
+                                <w:color w:val="538135" w:themeColor="accent6" w:themeShade="BF"/>
+                              </w:rPr>
+                              <w:t xml:space="preserve">    // Add unit statistics to entity</w:t>
+                            </w:r>
+                          </w:p>
+                          <w:p>
+                            <w:pPr>
+                              <w:spacing w:after="0"/>
                             </w:pPr>
                             <w:r>
                               <w:t xml:space="preserve">    [Header(</w:t>
@@ -17559,6 +17841,20 @@
                           <w:p>
                             <w:pPr>
                               <w:spacing w:after="0"/>
+                              <w:rPr>
+                                <w:color w:val="538135" w:themeColor="accent6" w:themeShade="BF"/>
+                              </w:rPr>
+                            </w:pPr>
+                            <w:r>
+                              <w:rPr>
+                                <w:color w:val="538135" w:themeColor="accent6" w:themeShade="BF"/>
+                              </w:rPr>
+                              <w:t xml:space="preserve">    // Collect components that will not change</w:t>
+                            </w:r>
+                          </w:p>
+                          <w:p>
+                            <w:pPr>
+                              <w:spacing w:after="0"/>
                             </w:pPr>
                             <w:r>
                               <w:t xml:space="preserve">    [</w:t>
@@ -17612,6 +17908,29 @@
                             <w:pPr>
                               <w:spacing w:after="0"/>
                             </w:pPr>
+                          </w:p>
+                          <w:p>
+                            <w:pPr>
+                              <w:spacing w:after="0"/>
+                            </w:pPr>
+                            <w:r>
+                              <w:rPr>
+                                <w:color w:val="538135" w:themeColor="accent6" w:themeShade="BF"/>
+                              </w:rPr>
+                              <w:t xml:space="preserve">    // Initialise components and set currentHealth to equal maxHealth</w:t>
+                            </w:r>
+                            <w:r>
+                              <w:rPr>
+                                <w:color w:val="538135" w:themeColor="accent6" w:themeShade="BF"/>
+                              </w:rPr>
+                              <w:t xml:space="preserve"> before the </w:t>
+                            </w:r>
+                            <w:r>
+                              <w:rPr>
+                                <w:color w:val="538135" w:themeColor="accent6" w:themeShade="BF"/>
+                              </w:rPr>
+                              <w:t>start method in inherited members</w:t>
+                            </w:r>
                           </w:p>
                           <w:p>
                             <w:pPr>
@@ -17754,6 +18073,20 @@
                     <w:p>
                       <w:pPr>
                         <w:spacing w:after="0"/>
+                        <w:rPr>
+                          <w:color w:val="538135" w:themeColor="accent6" w:themeShade="BF"/>
+                        </w:rPr>
+                      </w:pPr>
+                      <w:r>
+                        <w:rPr>
+                          <w:color w:val="538135" w:themeColor="accent6" w:themeShade="BF"/>
+                        </w:rPr>
+                        <w:t xml:space="preserve">    // Add unit statistics to entity</w:t>
+                      </w:r>
+                    </w:p>
+                    <w:p>
+                      <w:pPr>
+                        <w:spacing w:after="0"/>
                       </w:pPr>
                       <w:r>
                         <w:t xml:space="preserve">    [Header(</w:t>
@@ -17906,6 +18239,20 @@
                     <w:p>
                       <w:pPr>
                         <w:spacing w:after="0"/>
+                        <w:rPr>
+                          <w:color w:val="538135" w:themeColor="accent6" w:themeShade="BF"/>
+                        </w:rPr>
+                      </w:pPr>
+                      <w:r>
+                        <w:rPr>
+                          <w:color w:val="538135" w:themeColor="accent6" w:themeShade="BF"/>
+                        </w:rPr>
+                        <w:t xml:space="preserve">    // Collect components that will not change</w:t>
+                      </w:r>
+                    </w:p>
+                    <w:p>
+                      <w:pPr>
+                        <w:spacing w:after="0"/>
                       </w:pPr>
                       <w:r>
                         <w:t xml:space="preserve">    [</w:t>
@@ -17959,6 +18306,29 @@
                       <w:pPr>
                         <w:spacing w:after="0"/>
                       </w:pPr>
+                    </w:p>
+                    <w:p>
+                      <w:pPr>
+                        <w:spacing w:after="0"/>
+                      </w:pPr>
+                      <w:r>
+                        <w:rPr>
+                          <w:color w:val="538135" w:themeColor="accent6" w:themeShade="BF"/>
+                        </w:rPr>
+                        <w:t xml:space="preserve">    // Initialise components and set currentHealth to equal maxHealth</w:t>
+                      </w:r>
+                      <w:r>
+                        <w:rPr>
+                          <w:color w:val="538135" w:themeColor="accent6" w:themeShade="BF"/>
+                        </w:rPr>
+                        <w:t xml:space="preserve"> before the </w:t>
+                      </w:r>
+                      <w:r>
+                        <w:rPr>
+                          <w:color w:val="538135" w:themeColor="accent6" w:themeShade="BF"/>
+                        </w:rPr>
+                        <w:t>start method in inherited members</w:t>
+                      </w:r>
                     </w:p>
                     <w:p>
                       <w:pPr>
@@ -18080,7 +18450,7 @@
         <mc:AlternateContent>
           <mc:Choice Requires="wps">
             <w:drawing>
-              <wp:anchor distT="45720" distB="45720" distL="114300" distR="114300" simplePos="0" relativeHeight="251684864" behindDoc="0" locked="0" layoutInCell="1" allowOverlap="1" wp14:anchorId="5C2800C3" wp14:editId="1CD1C4C6">
+              <wp:anchor distT="45720" distB="45720" distL="114300" distR="114300" simplePos="0" relativeHeight="251684864" behindDoc="0" locked="0" layoutInCell="1" allowOverlap="1" wp14:anchorId="5C2800C3" wp14:editId="084FB72D">
                 <wp:simplePos x="0" y="0"/>
                 <wp:positionH relativeFrom="margin">
                   <wp:align>center</wp:align>
@@ -18089,7 +18459,7 @@
                   <wp:posOffset>0</wp:posOffset>
                 </wp:positionV>
                 <wp:extent cx="6191250" cy="1404620"/>
-                <wp:effectExtent l="0" t="0" r="19050" b="17145"/>
+                <wp:effectExtent l="0" t="0" r="19050" b="19050"/>
                 <wp:wrapSquare wrapText="bothSides"/>
                 <wp:docPr id="15" name="Text Box 2"/>
                 <wp:cNvGraphicFramePr>
@@ -18432,11 +18802,6 @@
                             <w:pPr>
                               <w:spacing w:after="0"/>
                             </w:pPr>
-                          </w:p>
-                          <w:p>
-                            <w:pPr>
-                              <w:spacing w:after="0"/>
-                            </w:pPr>
                             <w:r>
                               <w:t xml:space="preserve">    </w:t>
                             </w:r>
@@ -18449,6 +18814,15 @@
                             <w:r>
                               <w:t>Start()</w:t>
                             </w:r>
+                            <w:r>
+                              <w:t xml:space="preserve"> </w:t>
+                            </w:r>
+                            <w:r>
+                              <w:rPr>
+                                <w:color w:val="538135" w:themeColor="accent6" w:themeShade="BF"/>
+                              </w:rPr>
+                              <w:t>// Before First Frame</w:t>
+                            </w:r>
                           </w:p>
                           <w:p>
                             <w:pPr>
@@ -18516,11 +18890,6 @@
                             <w:pPr>
                               <w:spacing w:after="0"/>
                             </w:pPr>
-                          </w:p>
-                          <w:p>
-                            <w:pPr>
-                              <w:spacing w:after="0"/>
-                            </w:pPr>
                             <w:r>
                               <w:t xml:space="preserve">    </w:t>
                             </w:r>
@@ -18595,6 +18964,51 @@
                             <w:pPr>
                               <w:spacing w:after="0"/>
                             </w:pPr>
+                          </w:p>
+                          <w:p>
+                            <w:pPr>
+                              <w:spacing w:after="0"/>
+                              <w:rPr>
+                                <w:color w:val="538135" w:themeColor="accent6" w:themeShade="BF"/>
+                              </w:rPr>
+                            </w:pPr>
+                            <w:r>
+                              <w:t xml:space="preserve">        </w:t>
+                            </w:r>
+                            <w:r>
+                              <w:rPr>
+                                <w:color w:val="538135" w:themeColor="accent6" w:themeShade="BF"/>
+                              </w:rPr>
+                              <w:t>// Set the direction the character is facing depending on the value of horizontal movement being more or less than 0</w:t>
+                            </w:r>
+                          </w:p>
+                          <w:p>
+                            <w:pPr>
+                              <w:spacing w:after="0"/>
+                              <w:rPr>
+                                <w:color w:val="538135" w:themeColor="accent6" w:themeShade="BF"/>
+                              </w:rPr>
+                            </w:pPr>
+                            <w:r>
+                              <w:rPr>
+                                <w:color w:val="538135" w:themeColor="accent6" w:themeShade="BF"/>
+                              </w:rPr>
+                              <w:t xml:space="preserve">        // more than = right</w:t>
+                            </w:r>
+                          </w:p>
+                          <w:p>
+                            <w:pPr>
+                              <w:spacing w:after="0"/>
+                              <w:rPr>
+                                <w:color w:val="538135" w:themeColor="accent6" w:themeShade="BF"/>
+                              </w:rPr>
+                            </w:pPr>
+                            <w:r>
+                              <w:rPr>
+                                <w:color w:val="538135" w:themeColor="accent6" w:themeShade="BF"/>
+                              </w:rPr>
+                              <w:t xml:space="preserve">        // less than = left</w:t>
+                            </w:r>
                           </w:p>
                           <w:p>
                             <w:pPr>
@@ -19319,11 +19733,6 @@
                       <w:pPr>
                         <w:spacing w:after="0"/>
                       </w:pPr>
-                    </w:p>
-                    <w:p>
-                      <w:pPr>
-                        <w:spacing w:after="0"/>
-                      </w:pPr>
                       <w:r>
                         <w:t xml:space="preserve">    </w:t>
                       </w:r>
@@ -19336,6 +19745,15 @@
                       <w:r>
                         <w:t>Start()</w:t>
                       </w:r>
+                      <w:r>
+                        <w:t xml:space="preserve"> </w:t>
+                      </w:r>
+                      <w:r>
+                        <w:rPr>
+                          <w:color w:val="538135" w:themeColor="accent6" w:themeShade="BF"/>
+                        </w:rPr>
+                        <w:t>// Before First Frame</w:t>
+                      </w:r>
                     </w:p>
                     <w:p>
                       <w:pPr>
@@ -19403,11 +19821,6 @@
                       <w:pPr>
                         <w:spacing w:after="0"/>
                       </w:pPr>
-                    </w:p>
-                    <w:p>
-                      <w:pPr>
-                        <w:spacing w:after="0"/>
-                      </w:pPr>
                       <w:r>
                         <w:t xml:space="preserve">    </w:t>
                       </w:r>
@@ -19482,6 +19895,51 @@
                       <w:pPr>
                         <w:spacing w:after="0"/>
                       </w:pPr>
+                    </w:p>
+                    <w:p>
+                      <w:pPr>
+                        <w:spacing w:after="0"/>
+                        <w:rPr>
+                          <w:color w:val="538135" w:themeColor="accent6" w:themeShade="BF"/>
+                        </w:rPr>
+                      </w:pPr>
+                      <w:r>
+                        <w:t xml:space="preserve">        </w:t>
+                      </w:r>
+                      <w:r>
+                        <w:rPr>
+                          <w:color w:val="538135" w:themeColor="accent6" w:themeShade="BF"/>
+                        </w:rPr>
+                        <w:t>// Set the direction the character is facing depending on the value of horizontal movement being more or less than 0</w:t>
+                      </w:r>
+                    </w:p>
+                    <w:p>
+                      <w:pPr>
+                        <w:spacing w:after="0"/>
+                        <w:rPr>
+                          <w:color w:val="538135" w:themeColor="accent6" w:themeShade="BF"/>
+                        </w:rPr>
+                      </w:pPr>
+                      <w:r>
+                        <w:rPr>
+                          <w:color w:val="538135" w:themeColor="accent6" w:themeShade="BF"/>
+                        </w:rPr>
+                        <w:t xml:space="preserve">        // more than = right</w:t>
+                      </w:r>
+                    </w:p>
+                    <w:p>
+                      <w:pPr>
+                        <w:spacing w:after="0"/>
+                        <w:rPr>
+                          <w:color w:val="538135" w:themeColor="accent6" w:themeShade="BF"/>
+                        </w:rPr>
+                      </w:pPr>
+                      <w:r>
+                        <w:rPr>
+                          <w:color w:val="538135" w:themeColor="accent6" w:themeShade="BF"/>
+                        </w:rPr>
+                        <w:t xml:space="preserve">        // less than = left</w:t>
+                      </w:r>
                     </w:p>
                     <w:p>
                       <w:pPr>
@@ -21407,13 +21865,7 @@
         </w:numPr>
       </w:pPr>
       <w:r>
-        <w:t xml:space="preserve">Functionality </w:t>
-      </w:r>
-      <w:r>
-        <w:t>T</w:t>
-      </w:r>
-      <w:r>
-        <w:t>esting</w:t>
+        <w:t>Functionality Testing</w:t>
       </w:r>
     </w:p>
     <w:p>
@@ -21425,10 +21877,7 @@
         </w:numPr>
       </w:pPr>
       <w:r>
-        <w:t>C</w:t>
-      </w:r>
-      <w:r>
-        <w:t>hecking the game itself for general problems in gameplay and game mechanics, user interface and game asset integrity.</w:t>
+        <w:t>Checking the game itself for general problems in gameplay and game mechanics, user interface and game asset integrity.</w:t>
       </w:r>
     </w:p>
     <w:p>
@@ -23205,10 +23654,7 @@
           </w:tcPr>
           <w:p>
             <w:r>
-              <w:t xml:space="preserve">User </w:t>
-            </w:r>
-            <w:r>
-              <w:t>Experience</w:t>
+              <w:t>User Experience</w:t>
             </w:r>
           </w:p>
         </w:tc>
@@ -23516,6 +23962,7 @@
           </w:tcPr>
           <w:p>
             <w:r>
+              <w:lastRenderedPageBreak/>
               <w:t>Gameplay</w:t>
             </w:r>
           </w:p>
@@ -23736,7 +24183,7 @@
 </file>
 
 <file path=word/endnotes.xml><?xml version="1.0" encoding="utf-8"?>
-<w:endnotes xmlns:wpc="http://schemas.microsoft.com/office/word/2010/wordprocessingCanvas" xmlns:cx="http://schemas.microsoft.com/office/drawing/2014/chartex" xmlns:cx1="http://schemas.microsoft.com/office/drawing/2015/9/8/chartex" xmlns:cx2="http://schemas.microsoft.com/office/drawing/2015/10/21/chartex" xmlns:cx3="http://schemas.microsoft.com/office/drawing/2016/5/9/chartex" xmlns:cx4="http://schemas.microsoft.com/office/drawing/2016/5/10/chartex" xmlns:cx5="http://schemas.microsoft.com/office/drawing/2016/5/11/chartex" xmlns:cx6="http://schemas.microsoft.com/office/drawing/2016/5/12/chartex" xmlns:cx7="http://schemas.microsoft.com/office/drawing/2016/5/13/chartex" xmlns:cx8="http://schemas.microsoft.com/office/drawing/2016/5/14/chartex" xmlns:mc="http://schemas.openxmlformats.org/markup-compatibility/2006" xmlns:aink="http://schemas.microsoft.com/office/drawing/2016/ink" xmlns:am3d="http://schemas.microsoft.com/office/drawing/2017/model3d" xmlns:o="urn:schemas-microsoft-com:office:office" xmlns:r="http://schemas.openxmlformats.org/officeDocument/2006/relationships" xmlns:m="http://schemas.openxmlformats.org/officeDocument/2006/math" xmlns:v="urn:schemas-microsoft-com:vml" xmlns:wp14="http://schemas.microsoft.com/office/word/2010/wordprocessingDrawing" xmlns:wp="http://schemas.openxmlformats.org/drawingml/2006/wordprocessingDrawing" xmlns:w10="urn:schemas-microsoft-com:office:word" xmlns:w="http://schemas.openxmlformats.org/wordprocessingml/2006/main" xmlns:w14="http://schemas.microsoft.com/office/word/2010/wordml" xmlns:w15="http://schemas.microsoft.com/office/word/2012/wordml" xmlns:w16cid="http://schemas.microsoft.com/office/word/2016/wordml/cid" xmlns:w16se="http://schemas.microsoft.com/office/word/2015/wordml/symex" xmlns:wpg="http://schemas.microsoft.com/office/word/2010/wordprocessingGroup" xmlns:wpi="http://schemas.microsoft.com/office/word/2010/wordprocessingInk" xmlns:wne="http://schemas.microsoft.com/office/word/2006/wordml" xmlns:wps="http://schemas.microsoft.com/office/word/2010/wordprocessingShape" mc:Ignorable="w14 w15 w16se w16cid wp14">
+<w:endnotes xmlns:wpc="http://schemas.microsoft.com/office/word/2010/wordprocessingCanvas" xmlns:cx="http://schemas.microsoft.com/office/drawing/2014/chartex" xmlns:cx1="http://schemas.microsoft.com/office/drawing/2015/9/8/chartex" xmlns:cx2="http://schemas.microsoft.com/office/drawing/2015/10/21/chartex" xmlns:cx3="http://schemas.microsoft.com/office/drawing/2016/5/9/chartex" xmlns:cx4="http://schemas.microsoft.com/office/drawing/2016/5/10/chartex" xmlns:cx5="http://schemas.microsoft.com/office/drawing/2016/5/11/chartex" xmlns:cx6="http://schemas.microsoft.com/office/drawing/2016/5/12/chartex" xmlns:cx7="http://schemas.microsoft.com/office/drawing/2016/5/13/chartex" xmlns:cx8="http://schemas.microsoft.com/office/drawing/2016/5/14/chartex" xmlns:mc="http://schemas.openxmlformats.org/markup-compatibility/2006" xmlns:aink="http://schemas.microsoft.com/office/drawing/2016/ink" xmlns:am3d="http://schemas.microsoft.com/office/drawing/2017/model3d" xmlns:o="urn:schemas-microsoft-com:office:office" xmlns:r="http://schemas.openxmlformats.org/officeDocument/2006/relationships" xmlns:m="http://schemas.openxmlformats.org/officeDocument/2006/math" xmlns:v="urn:schemas-microsoft-com:vml" xmlns:wp14="http://schemas.microsoft.com/office/word/2010/wordprocessingDrawing" xmlns:wp="http://schemas.openxmlformats.org/drawingml/2006/wordprocessingDrawing" xmlns:w10="urn:schemas-microsoft-com:office:word" xmlns:w="http://schemas.openxmlformats.org/wordprocessingml/2006/main" xmlns:w14="http://schemas.microsoft.com/office/word/2010/wordml" xmlns:w15="http://schemas.microsoft.com/office/word/2012/wordml" xmlns:w16cex="http://schemas.microsoft.com/office/word/2018/wordml/cex" xmlns:w16cid="http://schemas.microsoft.com/office/word/2016/wordml/cid" xmlns:w16="http://schemas.microsoft.com/office/word/2018/wordml" xmlns:w16se="http://schemas.microsoft.com/office/word/2015/wordml/symex" xmlns:wpg="http://schemas.microsoft.com/office/word/2010/wordprocessingGroup" xmlns:wpi="http://schemas.microsoft.com/office/word/2010/wordprocessingInk" xmlns:wne="http://schemas.microsoft.com/office/word/2006/wordml" xmlns:wps="http://schemas.microsoft.com/office/word/2010/wordprocessingShape" mc:Ignorable="w14 w15 w16se w16cid w16 w16cex wp14">
   <w:endnote w:type="separator" w:id="-1">
     <w:p>
       <w:pPr>
@@ -23761,7 +24208,7 @@
 </file>
 
 <file path=word/footer1.xml><?xml version="1.0" encoding="utf-8"?>
-<w:ftr xmlns:wpc="http://schemas.microsoft.com/office/word/2010/wordprocessingCanvas" xmlns:cx="http://schemas.microsoft.com/office/drawing/2014/chartex" xmlns:cx1="http://schemas.microsoft.com/office/drawing/2015/9/8/chartex" xmlns:cx2="http://schemas.microsoft.com/office/drawing/2015/10/21/chartex" xmlns:cx3="http://schemas.microsoft.com/office/drawing/2016/5/9/chartex" xmlns:cx4="http://schemas.microsoft.com/office/drawing/2016/5/10/chartex" xmlns:cx5="http://schemas.microsoft.com/office/drawing/2016/5/11/chartex" xmlns:cx6="http://schemas.microsoft.com/office/drawing/2016/5/12/chartex" xmlns:cx7="http://schemas.microsoft.com/office/drawing/2016/5/13/chartex" xmlns:cx8="http://schemas.microsoft.com/office/drawing/2016/5/14/chartex" xmlns:mc="http://schemas.openxmlformats.org/markup-compatibility/2006" xmlns:aink="http://schemas.microsoft.com/office/drawing/2016/ink" xmlns:am3d="http://schemas.microsoft.com/office/drawing/2017/model3d" xmlns:o="urn:schemas-microsoft-com:office:office" xmlns:r="http://schemas.openxmlformats.org/officeDocument/2006/relationships" xmlns:m="http://schemas.openxmlformats.org/officeDocument/2006/math" xmlns:v="urn:schemas-microsoft-com:vml" xmlns:wp14="http://schemas.microsoft.com/office/word/2010/wordprocessingDrawing" xmlns:wp="http://schemas.openxmlformats.org/drawingml/2006/wordprocessingDrawing" xmlns:w10="urn:schemas-microsoft-com:office:word" xmlns:w="http://schemas.openxmlformats.org/wordprocessingml/2006/main" xmlns:w14="http://schemas.microsoft.com/office/word/2010/wordml" xmlns:w15="http://schemas.microsoft.com/office/word/2012/wordml" xmlns:w16cid="http://schemas.microsoft.com/office/word/2016/wordml/cid" xmlns:w16se="http://schemas.microsoft.com/office/word/2015/wordml/symex" xmlns:wpg="http://schemas.microsoft.com/office/word/2010/wordprocessingGroup" xmlns:wpi="http://schemas.microsoft.com/office/word/2010/wordprocessingInk" xmlns:wne="http://schemas.microsoft.com/office/word/2006/wordml" xmlns:wps="http://schemas.microsoft.com/office/word/2010/wordprocessingShape" mc:Ignorable="w14 w15 w16se w16cid wp14">
+<w:ftr xmlns:wpc="http://schemas.microsoft.com/office/word/2010/wordprocessingCanvas" xmlns:cx="http://schemas.microsoft.com/office/drawing/2014/chartex" xmlns:cx1="http://schemas.microsoft.com/office/drawing/2015/9/8/chartex" xmlns:cx2="http://schemas.microsoft.com/office/drawing/2015/10/21/chartex" xmlns:cx3="http://schemas.microsoft.com/office/drawing/2016/5/9/chartex" xmlns:cx4="http://schemas.microsoft.com/office/drawing/2016/5/10/chartex" xmlns:cx5="http://schemas.microsoft.com/office/drawing/2016/5/11/chartex" xmlns:cx6="http://schemas.microsoft.com/office/drawing/2016/5/12/chartex" xmlns:cx7="http://schemas.microsoft.com/office/drawing/2016/5/13/chartex" xmlns:cx8="http://schemas.microsoft.com/office/drawing/2016/5/14/chartex" xmlns:mc="http://schemas.openxmlformats.org/markup-compatibility/2006" xmlns:aink="http://schemas.microsoft.com/office/drawing/2016/ink" xmlns:am3d="http://schemas.microsoft.com/office/drawing/2017/model3d" xmlns:o="urn:schemas-microsoft-com:office:office" xmlns:r="http://schemas.openxmlformats.org/officeDocument/2006/relationships" xmlns:m="http://schemas.openxmlformats.org/officeDocument/2006/math" xmlns:v="urn:schemas-microsoft-com:vml" xmlns:wp14="http://schemas.microsoft.com/office/word/2010/wordprocessingDrawing" xmlns:wp="http://schemas.openxmlformats.org/drawingml/2006/wordprocessingDrawing" xmlns:w10="urn:schemas-microsoft-com:office:word" xmlns:w="http://schemas.openxmlformats.org/wordprocessingml/2006/main" xmlns:w14="http://schemas.microsoft.com/office/word/2010/wordml" xmlns:w15="http://schemas.microsoft.com/office/word/2012/wordml" xmlns:w16cex="http://schemas.microsoft.com/office/word/2018/wordml/cex" xmlns:w16cid="http://schemas.microsoft.com/office/word/2016/wordml/cid" xmlns:w16="http://schemas.microsoft.com/office/word/2018/wordml" xmlns:w16se="http://schemas.microsoft.com/office/word/2015/wordml/symex" xmlns:wpg="http://schemas.microsoft.com/office/word/2010/wordprocessingGroup" xmlns:wpi="http://schemas.microsoft.com/office/word/2010/wordprocessingInk" xmlns:wne="http://schemas.microsoft.com/office/word/2006/wordml" xmlns:wps="http://schemas.microsoft.com/office/word/2010/wordprocessingShape" mc:Ignorable="w14 w15 w16se w16cid w16 w16cex wp14">
   <w:sdt>
     <w:sdtPr>
       <w:id w:val="-1778328839"/>
@@ -23842,7 +24289,7 @@
 </file>
 
 <file path=word/footnotes.xml><?xml version="1.0" encoding="utf-8"?>
-<w:footnotes xmlns:wpc="http://schemas.microsoft.com/office/word/2010/wordprocessingCanvas" xmlns:cx="http://schemas.microsoft.com/office/drawing/2014/chartex" xmlns:cx1="http://schemas.microsoft.com/office/drawing/2015/9/8/chartex" xmlns:cx2="http://schemas.microsoft.com/office/drawing/2015/10/21/chartex" xmlns:cx3="http://schemas.microsoft.com/office/drawing/2016/5/9/chartex" xmlns:cx4="http://schemas.microsoft.com/office/drawing/2016/5/10/chartex" xmlns:cx5="http://schemas.microsoft.com/office/drawing/2016/5/11/chartex" xmlns:cx6="http://schemas.microsoft.com/office/drawing/2016/5/12/chartex" xmlns:cx7="http://schemas.microsoft.com/office/drawing/2016/5/13/chartex" xmlns:cx8="http://schemas.microsoft.com/office/drawing/2016/5/14/chartex" xmlns:mc="http://schemas.openxmlformats.org/markup-compatibility/2006" xmlns:aink="http://schemas.microsoft.com/office/drawing/2016/ink" xmlns:am3d="http://schemas.microsoft.com/office/drawing/2017/model3d" xmlns:o="urn:schemas-microsoft-com:office:office" xmlns:r="http://schemas.openxmlformats.org/officeDocument/2006/relationships" xmlns:m="http://schemas.openxmlformats.org/officeDocument/2006/math" xmlns:v="urn:schemas-microsoft-com:vml" xmlns:wp14="http://schemas.microsoft.com/office/word/2010/wordprocessingDrawing" xmlns:wp="http://schemas.openxmlformats.org/drawingml/2006/wordprocessingDrawing" xmlns:w10="urn:schemas-microsoft-com:office:word" xmlns:w="http://schemas.openxmlformats.org/wordprocessingml/2006/main" xmlns:w14="http://schemas.microsoft.com/office/word/2010/wordml" xmlns:w15="http://schemas.microsoft.com/office/word/2012/wordml" xmlns:w16cid="http://schemas.microsoft.com/office/word/2016/wordml/cid" xmlns:w16se="http://schemas.microsoft.com/office/word/2015/wordml/symex" xmlns:wpg="http://schemas.microsoft.com/office/word/2010/wordprocessingGroup" xmlns:wpi="http://schemas.microsoft.com/office/word/2010/wordprocessingInk" xmlns:wne="http://schemas.microsoft.com/office/word/2006/wordml" xmlns:wps="http://schemas.microsoft.com/office/word/2010/wordprocessingShape" mc:Ignorable="w14 w15 w16se w16cid wp14">
+<w:footnotes xmlns:wpc="http://schemas.microsoft.com/office/word/2010/wordprocessingCanvas" xmlns:cx="http://schemas.microsoft.com/office/drawing/2014/chartex" xmlns:cx1="http://schemas.microsoft.com/office/drawing/2015/9/8/chartex" xmlns:cx2="http://schemas.microsoft.com/office/drawing/2015/10/21/chartex" xmlns:cx3="http://schemas.microsoft.com/office/drawing/2016/5/9/chartex" xmlns:cx4="http://schemas.microsoft.com/office/drawing/2016/5/10/chartex" xmlns:cx5="http://schemas.microsoft.com/office/drawing/2016/5/11/chartex" xmlns:cx6="http://schemas.microsoft.com/office/drawing/2016/5/12/chartex" xmlns:cx7="http://schemas.microsoft.com/office/drawing/2016/5/13/chartex" xmlns:cx8="http://schemas.microsoft.com/office/drawing/2016/5/14/chartex" xmlns:mc="http://schemas.openxmlformats.org/markup-compatibility/2006" xmlns:aink="http://schemas.microsoft.com/office/drawing/2016/ink" xmlns:am3d="http://schemas.microsoft.com/office/drawing/2017/model3d" xmlns:o="urn:schemas-microsoft-com:office:office" xmlns:r="http://schemas.openxmlformats.org/officeDocument/2006/relationships" xmlns:m="http://schemas.openxmlformats.org/officeDocument/2006/math" xmlns:v="urn:schemas-microsoft-com:vml" xmlns:wp14="http://schemas.microsoft.com/office/word/2010/wordprocessingDrawing" xmlns:wp="http://schemas.openxmlformats.org/drawingml/2006/wordprocessingDrawing" xmlns:w10="urn:schemas-microsoft-com:office:word" xmlns:w="http://schemas.openxmlformats.org/wordprocessingml/2006/main" xmlns:w14="http://schemas.microsoft.com/office/word/2010/wordml" xmlns:w15="http://schemas.microsoft.com/office/word/2012/wordml" xmlns:w16cex="http://schemas.microsoft.com/office/word/2018/wordml/cex" xmlns:w16cid="http://schemas.microsoft.com/office/word/2016/wordml/cid" xmlns:w16="http://schemas.microsoft.com/office/word/2018/wordml" xmlns:w16se="http://schemas.microsoft.com/office/word/2015/wordml/symex" xmlns:wpg="http://schemas.microsoft.com/office/word/2010/wordprocessingGroup" xmlns:wpi="http://schemas.microsoft.com/office/word/2010/wordprocessingInk" xmlns:wne="http://schemas.microsoft.com/office/word/2006/wordml" xmlns:wps="http://schemas.microsoft.com/office/word/2010/wordprocessingShape" mc:Ignorable="w14 w15 w16se w16cid w16 w16cex wp14">
   <w:footnote w:type="separator" w:id="-1">
     <w:p>
       <w:pPr>
@@ -23867,7 +24314,7 @@
 </file>
 
 <file path=word/header1.xml><?xml version="1.0" encoding="utf-8"?>
-<w:hdr xmlns:wpc="http://schemas.microsoft.com/office/word/2010/wordprocessingCanvas" xmlns:cx="http://schemas.microsoft.com/office/drawing/2014/chartex" xmlns:cx1="http://schemas.microsoft.com/office/drawing/2015/9/8/chartex" xmlns:cx2="http://schemas.microsoft.com/office/drawing/2015/10/21/chartex" xmlns:cx3="http://schemas.microsoft.com/office/drawing/2016/5/9/chartex" xmlns:cx4="http://schemas.microsoft.com/office/drawing/2016/5/10/chartex" xmlns:cx5="http://schemas.microsoft.com/office/drawing/2016/5/11/chartex" xmlns:cx6="http://schemas.microsoft.com/office/drawing/2016/5/12/chartex" xmlns:cx7="http://schemas.microsoft.com/office/drawing/2016/5/13/chartex" xmlns:cx8="http://schemas.microsoft.com/office/drawing/2016/5/14/chartex" xmlns:mc="http://schemas.openxmlformats.org/markup-compatibility/2006" xmlns:aink="http://schemas.microsoft.com/office/drawing/2016/ink" xmlns:am3d="http://schemas.microsoft.com/office/drawing/2017/model3d" xmlns:o="urn:schemas-microsoft-com:office:office" xmlns:r="http://schemas.openxmlformats.org/officeDocument/2006/relationships" xmlns:m="http://schemas.openxmlformats.org/officeDocument/2006/math" xmlns:v="urn:schemas-microsoft-com:vml" xmlns:wp14="http://schemas.microsoft.com/office/word/2010/wordprocessingDrawing" xmlns:wp="http://schemas.openxmlformats.org/drawingml/2006/wordprocessingDrawing" xmlns:w10="urn:schemas-microsoft-com:office:word" xmlns:w="http://schemas.openxmlformats.org/wordprocessingml/2006/main" xmlns:w14="http://schemas.microsoft.com/office/word/2010/wordml" xmlns:w15="http://schemas.microsoft.com/office/word/2012/wordml" xmlns:w16cid="http://schemas.microsoft.com/office/word/2016/wordml/cid" xmlns:w16se="http://schemas.microsoft.com/office/word/2015/wordml/symex" xmlns:wpg="http://schemas.microsoft.com/office/word/2010/wordprocessingGroup" xmlns:wpi="http://schemas.microsoft.com/office/word/2010/wordprocessingInk" xmlns:wne="http://schemas.microsoft.com/office/word/2006/wordml" xmlns:wps="http://schemas.microsoft.com/office/word/2010/wordprocessingShape" mc:Ignorable="w14 w15 w16se w16cid wp14">
+<w:hdr xmlns:wpc="http://schemas.microsoft.com/office/word/2010/wordprocessingCanvas" xmlns:cx="http://schemas.microsoft.com/office/drawing/2014/chartex" xmlns:cx1="http://schemas.microsoft.com/office/drawing/2015/9/8/chartex" xmlns:cx2="http://schemas.microsoft.com/office/drawing/2015/10/21/chartex" xmlns:cx3="http://schemas.microsoft.com/office/drawing/2016/5/9/chartex" xmlns:cx4="http://schemas.microsoft.com/office/drawing/2016/5/10/chartex" xmlns:cx5="http://schemas.microsoft.com/office/drawing/2016/5/11/chartex" xmlns:cx6="http://schemas.microsoft.com/office/drawing/2016/5/12/chartex" xmlns:cx7="http://schemas.microsoft.com/office/drawing/2016/5/13/chartex" xmlns:cx8="http://schemas.microsoft.com/office/drawing/2016/5/14/chartex" xmlns:mc="http://schemas.openxmlformats.org/markup-compatibility/2006" xmlns:aink="http://schemas.microsoft.com/office/drawing/2016/ink" xmlns:am3d="http://schemas.microsoft.com/office/drawing/2017/model3d" xmlns:o="urn:schemas-microsoft-com:office:office" xmlns:r="http://schemas.openxmlformats.org/officeDocument/2006/relationships" xmlns:m="http://schemas.openxmlformats.org/officeDocument/2006/math" xmlns:v="urn:schemas-microsoft-com:vml" xmlns:wp14="http://schemas.microsoft.com/office/word/2010/wordprocessingDrawing" xmlns:wp="http://schemas.openxmlformats.org/drawingml/2006/wordprocessingDrawing" xmlns:w10="urn:schemas-microsoft-com:office:word" xmlns:w="http://schemas.openxmlformats.org/wordprocessingml/2006/main" xmlns:w14="http://schemas.microsoft.com/office/word/2010/wordml" xmlns:w15="http://schemas.microsoft.com/office/word/2012/wordml" xmlns:w16cex="http://schemas.microsoft.com/office/word/2018/wordml/cex" xmlns:w16cid="http://schemas.microsoft.com/office/word/2016/wordml/cid" xmlns:w16="http://schemas.microsoft.com/office/word/2018/wordml" xmlns:w16se="http://schemas.microsoft.com/office/word/2015/wordml/symex" xmlns:wpg="http://schemas.microsoft.com/office/word/2010/wordprocessingGroup" xmlns:wpi="http://schemas.microsoft.com/office/word/2010/wordprocessingInk" xmlns:wne="http://schemas.microsoft.com/office/word/2006/wordml" xmlns:wps="http://schemas.microsoft.com/office/word/2010/wordprocessingShape" mc:Ignorable="w14 w15 w16se w16cid w16 w16cex wp14">
   <w:p>
     <w:pPr>
       <w:spacing w:line="264" w:lineRule="auto"/>
@@ -23994,7 +24441,7 @@
 </file>
 
 <file path=word/numbering.xml><?xml version="1.0" encoding="utf-8"?>
-<w:numbering xmlns:wpc="http://schemas.microsoft.com/office/word/2010/wordprocessingCanvas" xmlns:cx="http://schemas.microsoft.com/office/drawing/2014/chartex" xmlns:cx1="http://schemas.microsoft.com/office/drawing/2015/9/8/chartex" xmlns:cx2="http://schemas.microsoft.com/office/drawing/2015/10/21/chartex" xmlns:cx3="http://schemas.microsoft.com/office/drawing/2016/5/9/chartex" xmlns:cx4="http://schemas.microsoft.com/office/drawing/2016/5/10/chartex" xmlns:cx5="http://schemas.microsoft.com/office/drawing/2016/5/11/chartex" xmlns:cx6="http://schemas.microsoft.com/office/drawing/2016/5/12/chartex" xmlns:cx7="http://schemas.microsoft.com/office/drawing/2016/5/13/chartex" xmlns:cx8="http://schemas.microsoft.com/office/drawing/2016/5/14/chartex" xmlns:mc="http://schemas.openxmlformats.org/markup-compatibility/2006" xmlns:aink="http://schemas.microsoft.com/office/drawing/2016/ink" xmlns:am3d="http://schemas.microsoft.com/office/drawing/2017/model3d" xmlns:o="urn:schemas-microsoft-com:office:office" xmlns:r="http://schemas.openxmlformats.org/officeDocument/2006/relationships" xmlns:m="http://schemas.openxmlformats.org/officeDocument/2006/math" xmlns:v="urn:schemas-microsoft-com:vml" xmlns:wp14="http://schemas.microsoft.com/office/word/2010/wordprocessingDrawing" xmlns:wp="http://schemas.openxmlformats.org/drawingml/2006/wordprocessingDrawing" xmlns:w10="urn:schemas-microsoft-com:office:word" xmlns:w="http://schemas.openxmlformats.org/wordprocessingml/2006/main" xmlns:w14="http://schemas.microsoft.com/office/word/2010/wordml" xmlns:w15="http://schemas.microsoft.com/office/word/2012/wordml" xmlns:w16cid="http://schemas.microsoft.com/office/word/2016/wordml/cid" xmlns:w16se="http://schemas.microsoft.com/office/word/2015/wordml/symex" xmlns:wpg="http://schemas.microsoft.com/office/word/2010/wordprocessingGroup" xmlns:wpi="http://schemas.microsoft.com/office/word/2010/wordprocessingInk" xmlns:wne="http://schemas.microsoft.com/office/word/2006/wordml" xmlns:wps="http://schemas.microsoft.com/office/word/2010/wordprocessingShape" mc:Ignorable="w14 w15 w16se w16cid wp14">
+<w:numbering xmlns:wpc="http://schemas.microsoft.com/office/word/2010/wordprocessingCanvas" xmlns:cx="http://schemas.microsoft.com/office/drawing/2014/chartex" xmlns:cx1="http://schemas.microsoft.com/office/drawing/2015/9/8/chartex" xmlns:cx2="http://schemas.microsoft.com/office/drawing/2015/10/21/chartex" xmlns:cx3="http://schemas.microsoft.com/office/drawing/2016/5/9/chartex" xmlns:cx4="http://schemas.microsoft.com/office/drawing/2016/5/10/chartex" xmlns:cx5="http://schemas.microsoft.com/office/drawing/2016/5/11/chartex" xmlns:cx6="http://schemas.microsoft.com/office/drawing/2016/5/12/chartex" xmlns:cx7="http://schemas.microsoft.com/office/drawing/2016/5/13/chartex" xmlns:cx8="http://schemas.microsoft.com/office/drawing/2016/5/14/chartex" xmlns:mc="http://schemas.openxmlformats.org/markup-compatibility/2006" xmlns:aink="http://schemas.microsoft.com/office/drawing/2016/ink" xmlns:am3d="http://schemas.microsoft.com/office/drawing/2017/model3d" xmlns:o="urn:schemas-microsoft-com:office:office" xmlns:r="http://schemas.openxmlformats.org/officeDocument/2006/relationships" xmlns:m="http://schemas.openxmlformats.org/officeDocument/2006/math" xmlns:v="urn:schemas-microsoft-com:vml" xmlns:wp14="http://schemas.microsoft.com/office/word/2010/wordprocessingDrawing" xmlns:wp="http://schemas.openxmlformats.org/drawingml/2006/wordprocessingDrawing" xmlns:w10="urn:schemas-microsoft-com:office:word" xmlns:w="http://schemas.openxmlformats.org/wordprocessingml/2006/main" xmlns:w14="http://schemas.microsoft.com/office/word/2010/wordml" xmlns:w15="http://schemas.microsoft.com/office/word/2012/wordml" xmlns:w16cex="http://schemas.microsoft.com/office/word/2018/wordml/cex" xmlns:w16cid="http://schemas.microsoft.com/office/word/2016/wordml/cid" xmlns:w16="http://schemas.microsoft.com/office/word/2018/wordml" xmlns:w16se="http://schemas.microsoft.com/office/word/2015/wordml/symex" xmlns:wpg="http://schemas.microsoft.com/office/word/2010/wordprocessingGroup" xmlns:wpi="http://schemas.microsoft.com/office/word/2010/wordprocessingInk" xmlns:wne="http://schemas.microsoft.com/office/word/2006/wordml" xmlns:wps="http://schemas.microsoft.com/office/word/2010/wordprocessingShape" mc:Ignorable="w14 w15 w16se w16cid w16 w16cex wp14">
   <w:abstractNum w:abstractNumId="0" w15:restartNumberingAfterBreak="0">
     <w:nsid w:val="019E283D"/>
     <w:multiLevelType w:val="hybridMultilevel"/>
@@ -25391,7 +25838,7 @@
 </file>
 
 <file path=word/styles.xml><?xml version="1.0" encoding="utf-8"?>
-<w:styles xmlns:mc="http://schemas.openxmlformats.org/markup-compatibility/2006" xmlns:r="http://schemas.openxmlformats.org/officeDocument/2006/relationships" xmlns:w="http://schemas.openxmlformats.org/wordprocessingml/2006/main" xmlns:w14="http://schemas.microsoft.com/office/word/2010/wordml" xmlns:w15="http://schemas.microsoft.com/office/word/2012/wordml" xmlns:w16cid="http://schemas.microsoft.com/office/word/2016/wordml/cid" xmlns:w16se="http://schemas.microsoft.com/office/word/2015/wordml/symex" mc:Ignorable="w14 w15 w16se w16cid">
+<w:styles xmlns:mc="http://schemas.openxmlformats.org/markup-compatibility/2006" xmlns:r="http://schemas.openxmlformats.org/officeDocument/2006/relationships" xmlns:w="http://schemas.openxmlformats.org/wordprocessingml/2006/main" xmlns:w14="http://schemas.microsoft.com/office/word/2010/wordml" xmlns:w15="http://schemas.microsoft.com/office/word/2012/wordml" xmlns:w16cex="http://schemas.microsoft.com/office/word/2018/wordml/cex" xmlns:w16cid="http://schemas.microsoft.com/office/word/2016/wordml/cid" xmlns:w16="http://schemas.microsoft.com/office/word/2018/wordml" xmlns:w16se="http://schemas.microsoft.com/office/word/2015/wordml/symex" mc:Ignorable="w14 w15 w16se w16cid w16 w16cex">
   <w:docDefaults>
     <w:rPrDefault>
       <w:rPr>
@@ -26235,7 +26682,7 @@
 </file>
 
 <file path=word/glossary/document.xml><?xml version="1.0" encoding="utf-8"?>
-<w:glossaryDocument xmlns:wpc="http://schemas.microsoft.com/office/word/2010/wordprocessingCanvas" xmlns:cx="http://schemas.microsoft.com/office/drawing/2014/chartex" xmlns:cx1="http://schemas.microsoft.com/office/drawing/2015/9/8/chartex" xmlns:cx2="http://schemas.microsoft.com/office/drawing/2015/10/21/chartex" xmlns:cx3="http://schemas.microsoft.com/office/drawing/2016/5/9/chartex" xmlns:cx4="http://schemas.microsoft.com/office/drawing/2016/5/10/chartex" xmlns:cx5="http://schemas.microsoft.com/office/drawing/2016/5/11/chartex" xmlns:cx6="http://schemas.microsoft.com/office/drawing/2016/5/12/chartex" xmlns:cx7="http://schemas.microsoft.com/office/drawing/2016/5/13/chartex" xmlns:cx8="http://schemas.microsoft.com/office/drawing/2016/5/14/chartex" xmlns:mc="http://schemas.openxmlformats.org/markup-compatibility/2006" xmlns:aink="http://schemas.microsoft.com/office/drawing/2016/ink" xmlns:am3d="http://schemas.microsoft.com/office/drawing/2017/model3d" xmlns:o="urn:schemas-microsoft-com:office:office" xmlns:r="http://schemas.openxmlformats.org/officeDocument/2006/relationships" xmlns:m="http://schemas.openxmlformats.org/officeDocument/2006/math" xmlns:v="urn:schemas-microsoft-com:vml" xmlns:wp14="http://schemas.microsoft.com/office/word/2010/wordprocessingDrawing" xmlns:wp="http://schemas.openxmlformats.org/drawingml/2006/wordprocessingDrawing" xmlns:w10="urn:schemas-microsoft-com:office:word" xmlns:w="http://schemas.openxmlformats.org/wordprocessingml/2006/main" xmlns:w14="http://schemas.microsoft.com/office/word/2010/wordml" xmlns:w15="http://schemas.microsoft.com/office/word/2012/wordml" xmlns:w16cid="http://schemas.microsoft.com/office/word/2016/wordml/cid" xmlns:w16se="http://schemas.microsoft.com/office/word/2015/wordml/symex" xmlns:wpg="http://schemas.microsoft.com/office/word/2010/wordprocessingGroup" xmlns:wpi="http://schemas.microsoft.com/office/word/2010/wordprocessingInk" xmlns:wne="http://schemas.microsoft.com/office/word/2006/wordml" xmlns:wps="http://schemas.microsoft.com/office/word/2010/wordprocessingShape" mc:Ignorable="w14 w15 w16se w16cid wp14">
+<w:glossaryDocument xmlns:wpc="http://schemas.microsoft.com/office/word/2010/wordprocessingCanvas" xmlns:cx="http://schemas.microsoft.com/office/drawing/2014/chartex" xmlns:cx1="http://schemas.microsoft.com/office/drawing/2015/9/8/chartex" xmlns:cx2="http://schemas.microsoft.com/office/drawing/2015/10/21/chartex" xmlns:cx3="http://schemas.microsoft.com/office/drawing/2016/5/9/chartex" xmlns:cx4="http://schemas.microsoft.com/office/drawing/2016/5/10/chartex" xmlns:cx5="http://schemas.microsoft.com/office/drawing/2016/5/11/chartex" xmlns:cx6="http://schemas.microsoft.com/office/drawing/2016/5/12/chartex" xmlns:cx7="http://schemas.microsoft.com/office/drawing/2016/5/13/chartex" xmlns:cx8="http://schemas.microsoft.com/office/drawing/2016/5/14/chartex" xmlns:mc="http://schemas.openxmlformats.org/markup-compatibility/2006" xmlns:aink="http://schemas.microsoft.com/office/drawing/2016/ink" xmlns:am3d="http://schemas.microsoft.com/office/drawing/2017/model3d" xmlns:o="urn:schemas-microsoft-com:office:office" xmlns:r="http://schemas.openxmlformats.org/officeDocument/2006/relationships" xmlns:m="http://schemas.openxmlformats.org/officeDocument/2006/math" xmlns:v="urn:schemas-microsoft-com:vml" xmlns:wp14="http://schemas.microsoft.com/office/word/2010/wordprocessingDrawing" xmlns:wp="http://schemas.openxmlformats.org/drawingml/2006/wordprocessingDrawing" xmlns:w10="urn:schemas-microsoft-com:office:word" xmlns:w="http://schemas.openxmlformats.org/wordprocessingml/2006/main" xmlns:w14="http://schemas.microsoft.com/office/word/2010/wordml" xmlns:w15="http://schemas.microsoft.com/office/word/2012/wordml" xmlns:w16cex="http://schemas.microsoft.com/office/word/2018/wordml/cex" xmlns:w16cid="http://schemas.microsoft.com/office/word/2016/wordml/cid" xmlns:w16="http://schemas.microsoft.com/office/word/2018/wordml" xmlns:w16se="http://schemas.microsoft.com/office/word/2015/wordml/symex" xmlns:wpg="http://schemas.microsoft.com/office/word/2010/wordprocessingGroup" xmlns:wpi="http://schemas.microsoft.com/office/word/2010/wordprocessingInk" xmlns:wne="http://schemas.microsoft.com/office/word/2006/wordml" xmlns:wps="http://schemas.microsoft.com/office/word/2010/wordprocessingShape" mc:Ignorable="w14 w15 w16se w16cid w16 w16cex wp14">
   <w:docParts>
     <w:docPart>
       <w:docPartPr>
@@ -26429,7 +26876,7 @@
 </file>
 
 <file path=word/glossary/fontTable.xml><?xml version="1.0" encoding="utf-8"?>
-<w:fonts xmlns:mc="http://schemas.openxmlformats.org/markup-compatibility/2006" xmlns:r="http://schemas.openxmlformats.org/officeDocument/2006/relationships" xmlns:w="http://schemas.openxmlformats.org/wordprocessingml/2006/main" xmlns:w14="http://schemas.microsoft.com/office/word/2010/wordml" xmlns:w15="http://schemas.microsoft.com/office/word/2012/wordml" xmlns:w16cid="http://schemas.microsoft.com/office/word/2016/wordml/cid" xmlns:w16se="http://schemas.microsoft.com/office/word/2015/wordml/symex" mc:Ignorable="w14 w15 w16se w16cid">
+<w:fonts xmlns:mc="http://schemas.openxmlformats.org/markup-compatibility/2006" xmlns:r="http://schemas.openxmlformats.org/officeDocument/2006/relationships" xmlns:w="http://schemas.openxmlformats.org/wordprocessingml/2006/main" xmlns:w14="http://schemas.microsoft.com/office/word/2010/wordml" xmlns:w15="http://schemas.microsoft.com/office/word/2012/wordml" xmlns:w16cex="http://schemas.microsoft.com/office/word/2018/wordml/cex" xmlns:w16cid="http://schemas.microsoft.com/office/word/2016/wordml/cid" xmlns:w16="http://schemas.microsoft.com/office/word/2018/wordml" xmlns:w16se="http://schemas.microsoft.com/office/word/2015/wordml/symex" mc:Ignorable="w14 w15 w16se w16cid w16 w16cex">
   <w:font w:name="Symbol">
     <w:panose1 w:val="05050102010706020507"/>
     <w:charset w:val="02"/>
@@ -26442,7 +26889,7 @@
     <w:charset w:val="00"/>
     <w:family w:val="roman"/>
     <w:pitch w:val="variable"/>
-    <w:sig w:usb0="E0002AFF" w:usb1="C0007843" w:usb2="00000009" w:usb3="00000000" w:csb0="000001FF" w:csb1="00000000"/>
+    <w:sig w:usb0="E0002EFF" w:usb1="C000785B" w:usb2="00000009" w:usb3="00000000" w:csb0="000001FF" w:csb1="00000000"/>
   </w:font>
   <w:font w:name="Courier New">
     <w:panose1 w:val="02070309020205020404"/>
@@ -26463,20 +26910,20 @@
     <w:charset w:val="00"/>
     <w:family w:val="swiss"/>
     <w:pitch w:val="variable"/>
-    <w:sig w:usb0="E0002AFF" w:usb1="4000ACFF" w:usb2="00000001" w:usb3="00000000" w:csb0="000001FF" w:csb1="00000000"/>
+    <w:sig w:usb0="E4002EFF" w:usb1="C000247B" w:usb2="00000009" w:usb3="00000000" w:csb0="000001FF" w:csb1="00000000"/>
   </w:font>
   <w:font w:name="Calibri Light">
     <w:panose1 w:val="020F0302020204030204"/>
     <w:charset w:val="00"/>
     <w:family w:val="swiss"/>
     <w:pitch w:val="variable"/>
-    <w:sig w:usb0="A0002AEF" w:usb1="4000207B" w:usb2="00000000" w:usb3="00000000" w:csb0="000001FF" w:csb1="00000000"/>
+    <w:sig w:usb0="E4002EFF" w:usb1="C000247B" w:usb2="00000009" w:usb3="00000000" w:csb0="000001FF" w:csb1="00000000"/>
   </w:font>
 </w:fonts>
 </file>
 
 <file path=word/glossary/settings.xml><?xml version="1.0" encoding="utf-8"?>
-<w:settings xmlns:mc="http://schemas.openxmlformats.org/markup-compatibility/2006" xmlns:o="urn:schemas-microsoft-com:office:office" xmlns:r="http://schemas.openxmlformats.org/officeDocument/2006/relationships" xmlns:m="http://schemas.openxmlformats.org/officeDocument/2006/math" xmlns:v="urn:schemas-microsoft-com:vml" xmlns:w10="urn:schemas-microsoft-com:office:word" xmlns:w="http://schemas.openxmlformats.org/wordprocessingml/2006/main" xmlns:w14="http://schemas.microsoft.com/office/word/2010/wordml" xmlns:w15="http://schemas.microsoft.com/office/word/2012/wordml" xmlns:w16cid="http://schemas.microsoft.com/office/word/2016/wordml/cid" xmlns:w16se="http://schemas.microsoft.com/office/word/2015/wordml/symex" xmlns:sl="http://schemas.openxmlformats.org/schemaLibrary/2006/main" mc:Ignorable="w14 w15 w16se w16cid">
+<w:settings xmlns:mc="http://schemas.openxmlformats.org/markup-compatibility/2006" xmlns:o="urn:schemas-microsoft-com:office:office" xmlns:r="http://schemas.openxmlformats.org/officeDocument/2006/relationships" xmlns:m="http://schemas.openxmlformats.org/officeDocument/2006/math" xmlns:v="urn:schemas-microsoft-com:vml" xmlns:w10="urn:schemas-microsoft-com:office:word" xmlns:w="http://schemas.openxmlformats.org/wordprocessingml/2006/main" xmlns:w14="http://schemas.microsoft.com/office/word/2010/wordml" xmlns:w15="http://schemas.microsoft.com/office/word/2012/wordml" xmlns:w16cex="http://schemas.microsoft.com/office/word/2018/wordml/cex" xmlns:w16cid="http://schemas.microsoft.com/office/word/2016/wordml/cid" xmlns:w16="http://schemas.microsoft.com/office/word/2018/wordml" xmlns:w16se="http://schemas.microsoft.com/office/word/2015/wordml/symex" xmlns:sl="http://schemas.openxmlformats.org/schemaLibrary/2006/main" mc:Ignorable="w14 w15 w16se w16cid w16 w16cex">
   <w:view w:val="normal"/>
   <w:defaultTabStop w:val="720"/>
   <w:characterSpacingControl w:val="doNotCompress"/>
@@ -26495,6 +26942,8 @@
     <w:rsid w:val="001D2052"/>
     <w:rsid w:val="002A747F"/>
     <w:rsid w:val="003641F2"/>
+    <w:rsid w:val="00693AF3"/>
+    <w:rsid w:val="00BA5B46"/>
     <w:rsid w:val="00C6528E"/>
     <w:rsid w:val="00DB39D4"/>
     <w:rsid w:val="00ED3F20"/>
@@ -26522,7 +26971,7 @@
 </file>
 
 <file path=word/glossary/styles.xml><?xml version="1.0" encoding="utf-8"?>
-<w:styles xmlns:mc="http://schemas.openxmlformats.org/markup-compatibility/2006" xmlns:r="http://schemas.openxmlformats.org/officeDocument/2006/relationships" xmlns:w="http://schemas.openxmlformats.org/wordprocessingml/2006/main" xmlns:w14="http://schemas.microsoft.com/office/word/2010/wordml" xmlns:w15="http://schemas.microsoft.com/office/word/2012/wordml" xmlns:w16cid="http://schemas.microsoft.com/office/word/2016/wordml/cid" xmlns:w16se="http://schemas.microsoft.com/office/word/2015/wordml/symex" mc:Ignorable="w14 w15 w16se w16cid">
+<w:styles xmlns:mc="http://schemas.openxmlformats.org/markup-compatibility/2006" xmlns:r="http://schemas.openxmlformats.org/officeDocument/2006/relationships" xmlns:w="http://schemas.openxmlformats.org/wordprocessingml/2006/main" xmlns:w14="http://schemas.microsoft.com/office/word/2010/wordml" xmlns:w15="http://schemas.microsoft.com/office/word/2012/wordml" xmlns:w16cex="http://schemas.microsoft.com/office/word/2018/wordml/cex" xmlns:w16cid="http://schemas.microsoft.com/office/word/2016/wordml/cid" xmlns:w16="http://schemas.microsoft.com/office/word/2018/wordml" xmlns:w16se="http://schemas.microsoft.com/office/word/2015/wordml/symex" mc:Ignorable="w14 w15 w16se w16cid w16 w16cex">
   <w:docDefaults>
     <w:rPrDefault>
       <w:rPr>
@@ -26975,7 +27424,7 @@
 </file>
 
 <file path=word/glossary/webSettings.xml><?xml version="1.0" encoding="utf-8"?>
-<w:webSettings xmlns:mc="http://schemas.openxmlformats.org/markup-compatibility/2006" xmlns:r="http://schemas.openxmlformats.org/officeDocument/2006/relationships" xmlns:w="http://schemas.openxmlformats.org/wordprocessingml/2006/main" xmlns:w14="http://schemas.microsoft.com/office/word/2010/wordml" xmlns:w15="http://schemas.microsoft.com/office/word/2012/wordml" xmlns:w16cid="http://schemas.microsoft.com/office/word/2016/wordml/cid" xmlns:w16se="http://schemas.microsoft.com/office/word/2015/wordml/symex" mc:Ignorable="w14 w15 w16se w16cid">
+<w:webSettings xmlns:mc="http://schemas.openxmlformats.org/markup-compatibility/2006" xmlns:r="http://schemas.openxmlformats.org/officeDocument/2006/relationships" xmlns:w="http://schemas.openxmlformats.org/wordprocessingml/2006/main" xmlns:w14="http://schemas.microsoft.com/office/word/2010/wordml" xmlns:w15="http://schemas.microsoft.com/office/word/2012/wordml" xmlns:w16cex="http://schemas.microsoft.com/office/word/2018/wordml/cex" xmlns:w16cid="http://schemas.microsoft.com/office/word/2016/wordml/cid" xmlns:w16="http://schemas.microsoft.com/office/word/2018/wordml" xmlns:w16se="http://schemas.microsoft.com/office/word/2015/wordml/symex" mc:Ignorable="w14 w15 w16se w16cid w16 w16cex">
   <w:optimizeForBrowser/>
   <w:allowPNG/>
 </w:webSettings>
@@ -27266,7 +27715,7 @@
 </file>
 
 <file path=customXml/itemProps2.xml><?xml version="1.0" encoding="utf-8"?>
-<ds:datastoreItem xmlns:ds="http://schemas.openxmlformats.org/officeDocument/2006/customXml" ds:itemID="{5506A8A4-BB9F-4CDE-87E6-39D5A0CA9ECE}">
+<ds:datastoreItem xmlns:ds="http://schemas.openxmlformats.org/officeDocument/2006/customXml" ds:itemID="{DDC2A0E6-4AA7-4B7F-86A3-381FB189A177}">
   <ds:schemaRefs>
     <ds:schemaRef ds:uri="http://schemas.openxmlformats.org/officeDocument/2006/bibliography"/>
   </ds:schemaRefs>

</xml_diff>